<commit_message>
Update ec313assign1.docx assignment file
Replaces the previous version of ec313assign1.docx in both the assignments and docs directories with an updated file.
</commit_message>
<xml_diff>
--- a/assignments/files/ec313assign1.docx
+++ b/assignments/files/ec313assign1.docx
@@ -1,53 +1,66 @@
 
 <file path=word/document.xml><?xml version="1.0" encoding="utf-8"?>
-<w:document xmlns:w="http://schemas.openxmlformats.org/wordprocessingml/2006/main" xmlns:m="http://schemas.openxmlformats.org/officeDocument/2006/math" xmlns:r="http://schemas.openxmlformats.org/officeDocument/2006/relationships" xmlns:o="urn:schemas-microsoft-com:office:office" xmlns:v="urn:schemas-microsoft-com:vml" xmlns:w10="urn:schemas-microsoft-com:office:word" xmlns:a="http://schemas.openxmlformats.org/drawingml/2006/main" xmlns:pic="http://schemas.openxmlformats.org/drawingml/2006/picture" xmlns:wp="http://schemas.openxmlformats.org/drawingml/2006/wordprocessingDrawing">
+<w:document xmlns:wpc="http://schemas.microsoft.com/office/word/2010/wordprocessingCanvas" xmlns:cx="http://schemas.microsoft.com/office/drawing/2014/chartex" xmlns:cx1="http://schemas.microsoft.com/office/drawing/2015/9/8/chartex" xmlns:cx2="http://schemas.microsoft.com/office/drawing/2015/10/21/chartex" xmlns:cx3="http://schemas.microsoft.com/office/drawing/2016/5/9/chartex" xmlns:cx4="http://schemas.microsoft.com/office/drawing/2016/5/10/chartex" xmlns:cx5="http://schemas.microsoft.com/office/drawing/2016/5/11/chartex" xmlns:cx6="http://schemas.microsoft.com/office/drawing/2016/5/12/chartex" xmlns:cx7="http://schemas.microsoft.com/office/drawing/2016/5/13/chartex" xmlns:cx8="http://schemas.microsoft.com/office/drawing/2016/5/14/chartex" xmlns:mc="http://schemas.openxmlformats.org/markup-compatibility/2006" xmlns:aink="http://schemas.microsoft.com/office/drawing/2016/ink" xmlns:am3d="http://schemas.microsoft.com/office/drawing/2017/model3d" xmlns:o="urn:schemas-microsoft-com:office:office" xmlns:oel="http://schemas.microsoft.com/office/2019/extlst" xmlns:r="http://schemas.openxmlformats.org/officeDocument/2006/relationships" xmlns:m="http://schemas.openxmlformats.org/officeDocument/2006/math" xmlns:v="urn:schemas-microsoft-com:vml" xmlns:wp14="http://schemas.microsoft.com/office/word/2010/wordprocessingDrawing" xmlns:wp="http://schemas.openxmlformats.org/drawingml/2006/wordprocessingDrawing" xmlns:w10="urn:schemas-microsoft-com:office:word" xmlns:w="http://schemas.openxmlformats.org/wordprocessingml/2006/main" xmlns:w14="http://schemas.microsoft.com/office/word/2010/wordml" xmlns:w15="http://schemas.microsoft.com/office/word/2012/wordml" xmlns:w16cex="http://schemas.microsoft.com/office/word/2018/wordml/cex" xmlns:w16cid="http://schemas.microsoft.com/office/word/2016/wordml/cid" xmlns:w16="http://schemas.microsoft.com/office/word/2018/wordml" xmlns:w16du="http://schemas.microsoft.com/office/word/2023/wordml/word16du" xmlns:w16sdtdh="http://schemas.microsoft.com/office/word/2020/wordml/sdtdatahash" xmlns:w16sdtfl="http://schemas.microsoft.com/office/word/2024/wordml/sdtformatlock" xmlns:w16se="http://schemas.microsoft.com/office/word/2015/wordml/symex" xmlns:wpg="http://schemas.microsoft.com/office/word/2010/wordprocessingGroup" xmlns:wpi="http://schemas.microsoft.com/office/word/2010/wordprocessingInk" xmlns:wne="http://schemas.microsoft.com/office/word/2006/wordml" xmlns:wps="http://schemas.microsoft.com/office/word/2010/wordprocessingShape" mc:Ignorable="w14 w15 w16se w16cid w16 w16cex w16sdtdh w16sdtfl w16du wp14">
   <w:body>
     <w:p>
       <w:pPr>
         <w:pStyle w:val="Title"/>
+        <w:rPr>
+          <w:color w:val="000000" w:themeColor="text1"/>
+        </w:rPr>
       </w:pPr>
       <w:r>
-        <w:t xml:space="preserve">Assignment 1</w:t>
+        <w:rPr>
+          <w:color w:val="000000" w:themeColor="text1"/>
+        </w:rPr>
+        <w:t>Assignment 1</w:t>
+      </w:r>
+      <w:r>
+        <w:rPr>
+          <w:color w:val="000000" w:themeColor="text1"/>
+        </w:rPr>
+        <w:br/>
+      </w:r>
+      <w:r>
+        <w:rPr>
+          <w:color w:val="000000" w:themeColor="text1"/>
+        </w:rPr>
+        <w:t>EC313 - Fall 2025</w:t>
       </w:r>
     </w:p>
     <w:p>
       <w:pPr>
-        <w:pStyle w:val="Subtitle"/>
-      </w:pPr>
-      <w:r>
-        <w:t xml:space="preserve">EC313 - Fall 2025</w:t>
-      </w:r>
-    </w:p>
-    <w:p>
-      <w:pPr>
         <w:pStyle w:val="Compact"/>
         <w:numPr>
           <w:ilvl w:val="0"/>
-          <w:numId w:val="1001"/>
+          <w:numId w:val="13"/>
         </w:numPr>
       </w:pPr>
       <w:r>
-        <w:t xml:space="preserve">Create a table of averages for the combined federal/state cigarette tax, the cost per pack, and cigarette sales per capita for the years 1979, 1999, and 2019. Comment on the changes in these variables over time. Your table should have the following format</w:t>
+        <w:t>Create a table of averages for the combined federal/state cigarette tax, the cost per pack, and cigarette sales per capita for the years 1979, 1999, and 2019. Comment on the changes in these variables over time. Your table should have the following format</w:t>
       </w:r>
     </w:p>
     <w:tbl>
       <w:tblPr>
         <w:tblStyle w:val="Table"/>
-        <w:tblW w:type="auto" w:w="0"/>
-        <w:tblLook w:firstRow="1" w:lastRow="0" w:firstColumn="0" w:lastColumn="0" w:noHBand="0" w:noVBand="0" w:val="0020"/>
+        <w:tblW w:w="5000" w:type="pct"/>
+        <w:tblLook w:val="0020" w:firstRow="1" w:lastRow="0" w:firstColumn="0" w:lastColumn="0" w:noHBand="0" w:noVBand="0"/>
       </w:tblPr>
       <w:tblGrid>
-        <w:gridCol w:w="1980"/>
-        <w:gridCol w:w="1980"/>
-        <w:gridCol w:w="1980"/>
-        <w:gridCol w:w="1980"/>
+        <w:gridCol w:w="5025"/>
+        <w:gridCol w:w="1445"/>
+        <w:gridCol w:w="1445"/>
+        <w:gridCol w:w="1445"/>
       </w:tblGrid>
       <w:tr>
         <w:trPr>
-          <w:tblHeader w:val="on"/>
+          <w:cnfStyle w:val="100000000000" w:firstRow="1" w:lastRow="0" w:firstColumn="0" w:lastColumn="0" w:oddVBand="0" w:evenVBand="0" w:oddHBand="0" w:evenHBand="0" w:firstRowFirstColumn="0" w:firstRowLastColumn="0" w:lastRowFirstColumn="0" w:lastRowLastColumn="0"/>
+          <w:tblHeader/>
         </w:trPr>
         <w:tc>
-          <w:tcPr/>
+          <w:tcPr>
+            <w:tcW w:w="2684" w:type="pct"/>
+          </w:tcPr>
           <w:p>
             <w:pPr>
               <w:pStyle w:val="Compact"/>
@@ -55,7 +68,9 @@
           </w:p>
         </w:tc>
         <w:tc>
-          <w:tcPr/>
+          <w:tcPr>
+            <w:tcW w:w="772" w:type="pct"/>
+          </w:tcPr>
           <w:p>
             <w:pPr>
               <w:pStyle w:val="Compact"/>
@@ -63,18 +78,22 @@
           </w:p>
         </w:tc>
         <w:tc>
-          <w:tcPr/>
+          <w:tcPr>
+            <w:tcW w:w="772" w:type="pct"/>
+          </w:tcPr>
           <w:p>
             <w:pPr>
               <w:pStyle w:val="Compact"/>
             </w:pPr>
             <w:r>
-              <w:t xml:space="preserve">year</w:t>
+              <w:t>year</w:t>
             </w:r>
           </w:p>
         </w:tc>
         <w:tc>
-          <w:tcPr/>
+          <w:tcPr>
+            <w:tcW w:w="772" w:type="pct"/>
+          </w:tcPr>
           <w:p>
             <w:pPr>
               <w:pStyle w:val="Compact"/>
@@ -84,64 +103,76 @@
       </w:tr>
       <w:tr>
         <w:tc>
-          <w:tcPr/>
+          <w:tcPr>
+            <w:tcW w:w="2684" w:type="pct"/>
+          </w:tcPr>
           <w:p>
             <w:pPr>
               <w:pStyle w:val="Compact"/>
             </w:pPr>
             <w:r>
-              <w:t xml:space="preserve">Variable</w:t>
+              <w:t>Variable</w:t>
             </w:r>
           </w:p>
         </w:tc>
         <w:tc>
-          <w:tcPr/>
+          <w:tcPr>
+            <w:tcW w:w="772" w:type="pct"/>
+          </w:tcPr>
           <w:p>
             <w:pPr>
               <w:pStyle w:val="Compact"/>
             </w:pPr>
             <w:r>
-              <w:t xml:space="preserve">1979</w:t>
+              <w:t>1979</w:t>
             </w:r>
           </w:p>
         </w:tc>
         <w:tc>
-          <w:tcPr/>
+          <w:tcPr>
+            <w:tcW w:w="772" w:type="pct"/>
+          </w:tcPr>
           <w:p>
             <w:pPr>
               <w:pStyle w:val="Compact"/>
             </w:pPr>
             <w:r>
-              <w:t xml:space="preserve">1999</w:t>
+              <w:t>1999</w:t>
             </w:r>
           </w:p>
         </w:tc>
         <w:tc>
-          <w:tcPr/>
+          <w:tcPr>
+            <w:tcW w:w="772" w:type="pct"/>
+          </w:tcPr>
           <w:p>
             <w:pPr>
               <w:pStyle w:val="Compact"/>
             </w:pPr>
             <w:r>
-              <w:t xml:space="preserve">2019</w:t>
+              <w:t>2019</w:t>
             </w:r>
           </w:p>
         </w:tc>
       </w:tr>
       <w:tr>
         <w:tc>
-          <w:tcPr/>
+          <w:tcPr>
+            <w:tcW w:w="2684" w:type="pct"/>
+          </w:tcPr>
           <w:p>
             <w:pPr>
               <w:pStyle w:val="Compact"/>
             </w:pPr>
             <w:r>
-              <w:t xml:space="preserve">State Tax Per Pack</w:t>
+              <w:t>State Tax Per Pack</w:t>
             </w:r>
           </w:p>
         </w:tc>
         <w:tc>
-          <w:tcPr/>
+          <w:tcPr>
+            <w:tcW w:w="772" w:type="pct"/>
+          </w:tcPr>
           <w:p>
             <w:pPr>
               <w:pStyle w:val="Compact"/>
@@ -149,7 +180,9 @@
           </w:p>
         </w:tc>
         <w:tc>
-          <w:tcPr/>
+          <w:tcPr>
+            <w:tcW w:w="772" w:type="pct"/>
+          </w:tcPr>
           <w:p>
             <w:pPr>
               <w:pStyle w:val="Compact"/>
@@ -157,7 +190,9 @@
           </w:p>
         </w:tc>
         <w:tc>
-          <w:tcPr/>
+          <w:tcPr>
+            <w:tcW w:w="772" w:type="pct"/>
+          </w:tcPr>
           <w:p>
             <w:pPr>
               <w:pStyle w:val="Compact"/>
@@ -167,18 +202,22 @@
       </w:tr>
       <w:tr>
         <w:tc>
-          <w:tcPr/>
+          <w:tcPr>
+            <w:tcW w:w="2684" w:type="pct"/>
+          </w:tcPr>
           <w:p>
             <w:pPr>
               <w:pStyle w:val="Compact"/>
             </w:pPr>
             <w:r>
-              <w:t xml:space="preserve">Fed/State Tax Per Pack</w:t>
+              <w:t>Fed/State Tax Per Pack</w:t>
             </w:r>
           </w:p>
         </w:tc>
         <w:tc>
-          <w:tcPr/>
+          <w:tcPr>
+            <w:tcW w:w="772" w:type="pct"/>
+          </w:tcPr>
           <w:p>
             <w:pPr>
               <w:pStyle w:val="Compact"/>
@@ -186,7 +225,9 @@
           </w:p>
         </w:tc>
         <w:tc>
-          <w:tcPr/>
+          <w:tcPr>
+            <w:tcW w:w="772" w:type="pct"/>
+          </w:tcPr>
           <w:p>
             <w:pPr>
               <w:pStyle w:val="Compact"/>
@@ -194,7 +235,9 @@
           </w:p>
         </w:tc>
         <w:tc>
-          <w:tcPr/>
+          <w:tcPr>
+            <w:tcW w:w="772" w:type="pct"/>
+          </w:tcPr>
           <w:p>
             <w:pPr>
               <w:pStyle w:val="Compact"/>
@@ -204,18 +247,22 @@
       </w:tr>
       <w:tr>
         <w:tc>
-          <w:tcPr/>
+          <w:tcPr>
+            <w:tcW w:w="2684" w:type="pct"/>
+          </w:tcPr>
           <w:p>
             <w:pPr>
               <w:pStyle w:val="Compact"/>
             </w:pPr>
             <w:r>
-              <w:t xml:space="preserve">Fed/State Tax Percent</w:t>
+              <w:t>Fed/State Tax Percent</w:t>
             </w:r>
           </w:p>
         </w:tc>
         <w:tc>
-          <w:tcPr/>
+          <w:tcPr>
+            <w:tcW w:w="772" w:type="pct"/>
+          </w:tcPr>
           <w:p>
             <w:pPr>
               <w:pStyle w:val="Compact"/>
@@ -223,7 +270,9 @@
           </w:p>
         </w:tc>
         <w:tc>
-          <w:tcPr/>
+          <w:tcPr>
+            <w:tcW w:w="772" w:type="pct"/>
+          </w:tcPr>
           <w:p>
             <w:pPr>
               <w:pStyle w:val="Compact"/>
@@ -231,7 +280,9 @@
           </w:p>
         </w:tc>
         <w:tc>
-          <w:tcPr/>
+          <w:tcPr>
+            <w:tcW w:w="772" w:type="pct"/>
+          </w:tcPr>
           <w:p>
             <w:pPr>
               <w:pStyle w:val="Compact"/>
@@ -241,18 +292,22 @@
       </w:tr>
       <w:tr>
         <w:tc>
-          <w:tcPr/>
+          <w:tcPr>
+            <w:tcW w:w="2684" w:type="pct"/>
+          </w:tcPr>
           <w:p>
             <w:pPr>
               <w:pStyle w:val="Compact"/>
             </w:pPr>
             <w:r>
-              <w:t xml:space="preserve">Cost Per Pack</w:t>
+              <w:t>Cost Per Pack</w:t>
             </w:r>
           </w:p>
         </w:tc>
         <w:tc>
-          <w:tcPr/>
+          <w:tcPr>
+            <w:tcW w:w="772" w:type="pct"/>
+          </w:tcPr>
           <w:p>
             <w:pPr>
               <w:pStyle w:val="Compact"/>
@@ -260,7 +315,9 @@
           </w:p>
         </w:tc>
         <w:tc>
-          <w:tcPr/>
+          <w:tcPr>
+            <w:tcW w:w="772" w:type="pct"/>
+          </w:tcPr>
           <w:p>
             <w:pPr>
               <w:pStyle w:val="Compact"/>
@@ -268,7 +325,9 @@
           </w:p>
         </w:tc>
         <w:tc>
-          <w:tcPr/>
+          <w:tcPr>
+            <w:tcW w:w="772" w:type="pct"/>
+          </w:tcPr>
           <w:p>
             <w:pPr>
               <w:pStyle w:val="Compact"/>
@@ -278,18 +337,22 @@
       </w:tr>
       <w:tr>
         <w:tc>
-          <w:tcPr/>
+          <w:tcPr>
+            <w:tcW w:w="2684" w:type="pct"/>
+          </w:tcPr>
           <w:p>
             <w:pPr>
               <w:pStyle w:val="Compact"/>
             </w:pPr>
             <w:r>
-              <w:t xml:space="preserve">Sales Per Capita</w:t>
+              <w:t>Sales Per Capita</w:t>
             </w:r>
           </w:p>
         </w:tc>
         <w:tc>
-          <w:tcPr/>
+          <w:tcPr>
+            <w:tcW w:w="772" w:type="pct"/>
+          </w:tcPr>
           <w:p>
             <w:pPr>
               <w:pStyle w:val="Compact"/>
@@ -297,7 +360,9 @@
           </w:p>
         </w:tc>
         <w:tc>
-          <w:tcPr/>
+          <w:tcPr>
+            <w:tcW w:w="772" w:type="pct"/>
+          </w:tcPr>
           <w:p>
             <w:pPr>
               <w:pStyle w:val="Compact"/>
@@ -305,7 +370,9 @@
           </w:p>
         </w:tc>
         <w:tc>
-          <w:tcPr/>
+          <w:tcPr>
+            <w:tcW w:w="772" w:type="pct"/>
+          </w:tcPr>
           <w:p>
             <w:pPr>
               <w:pStyle w:val="Compact"/>
@@ -315,18 +382,22 @@
       </w:tr>
       <w:tr>
         <w:tc>
-          <w:tcPr/>
+          <w:tcPr>
+            <w:tcW w:w="2684" w:type="pct"/>
+          </w:tcPr>
           <w:p>
             <w:pPr>
               <w:pStyle w:val="Compact"/>
             </w:pPr>
             <w:r>
-              <w:t xml:space="preserve">Tax Revenue</w:t>
+              <w:t>Tax Revenue</w:t>
             </w:r>
           </w:p>
         </w:tc>
         <w:tc>
-          <w:tcPr/>
+          <w:tcPr>
+            <w:tcW w:w="772" w:type="pct"/>
+          </w:tcPr>
           <w:p>
             <w:pPr>
               <w:pStyle w:val="Compact"/>
@@ -334,7 +405,9 @@
           </w:p>
         </w:tc>
         <w:tc>
-          <w:tcPr/>
+          <w:tcPr>
+            <w:tcW w:w="772" w:type="pct"/>
+          </w:tcPr>
           <w:p>
             <w:pPr>
               <w:pStyle w:val="Compact"/>
@@ -342,7 +415,9 @@
           </w:p>
         </w:tc>
         <w:tc>
-          <w:tcPr/>
+          <w:tcPr>
+            <w:tcW w:w="772" w:type="pct"/>
+          </w:tcPr>
           <w:p>
             <w:pPr>
               <w:pStyle w:val="Compact"/>
@@ -353,251 +428,191 @@
     </w:tbl>
     <w:p>
       <w:pPr>
+        <w:ind w:left="480"/>
+      </w:pPr>
+    </w:p>
+    <w:p>
+      <w:pPr>
         <w:numPr>
           <w:ilvl w:val="0"/>
-          <w:numId w:val="1002"/>
+          <w:numId w:val="14"/>
         </w:numPr>
       </w:pPr>
       <w:r>
-        <w:t xml:space="preserve">Use the</w:t>
+        <w:t xml:space="preserve">Use the </w:t>
       </w:r>
+      <w:proofErr w:type="spellStart"/>
       <w:r>
-        <w:t xml:space="preserve"> </w:t>
+        <w:rPr>
+          <w:b/>
+          <w:bCs/>
+        </w:rPr>
+        <w:t>xtsum</w:t>
+      </w:r>
+      <w:proofErr w:type="spellEnd"/>
+      <w:r>
+        <w:t xml:space="preserve"> command to compute the within-state and between-state standard deviations of the federal/state tax per pack, cost per pack, and sales per capita. Do these variables tend to vary more across states or over time within states? (Notes: the within-state standard deviation measures the variation of a variable over time within each state, whereas the between-state standard deviation measures the variation in a variable across states.)</w:t>
+      </w:r>
+    </w:p>
+    <w:p>
+      <w:pPr>
+        <w:numPr>
+          <w:ilvl w:val="0"/>
+          <w:numId w:val="14"/>
+        </w:numPr>
+      </w:pPr>
+      <w:r>
+        <w:t xml:space="preserve">Use the </w:t>
       </w:r>
       <w:r>
         <w:rPr>
           <w:b/>
           <w:bCs/>
         </w:rPr>
-        <w:t xml:space="preserve">xtsum</w:t>
+        <w:t>xtline</w:t>
       </w:r>
       <w:r>
-        <w:t xml:space="preserve"> </w:t>
-      </w:r>
-      <w:r>
-        <w:t xml:space="preserve">command to compute the within-state and between-state standard deviations of the federal/state tax per pack, cost per pack, and sales per capita. Do these variables tend to vary more across states or over time within states? (Notes: the within-state standard deviation measures the variation of a variable over time within each state, whereas the between-state standard deviation measures the variation in a variable across states.)</w:t>
+        <w:t xml:space="preserve"> command to create a matrix of time series plots of the federal/state tax per pack from 1970 to 2019. Comment on the differences in these time trends across states (Notes: (a) This will create a large set of graphs that could take some time to compute. (b) here are 50 states, so I am not expecting a detailed comparison of all of them. Make general comments, and highlight a few things that stand out).</w:t>
       </w:r>
     </w:p>
     <w:p>
       <w:pPr>
         <w:numPr>
           <w:ilvl w:val="0"/>
-          <w:numId w:val="1002"/>
+          <w:numId w:val="14"/>
         </w:numPr>
       </w:pPr>
       <w:r>
-        <w:t xml:space="preserve">Use the</w:t>
-      </w:r>
-      <w:r>
-        <w:t xml:space="preserve"> </w:t>
+        <w:t xml:space="preserve">Save the data to a file called </w:t>
       </w:r>
       <w:r>
         <w:rPr>
           <w:b/>
           <w:bCs/>
         </w:rPr>
-        <w:t xml:space="preserve">xtline</w:t>
+        <w:t>temp.dta</w:t>
       </w:r>
       <w:r>
-        <w:t xml:space="preserve"> </w:t>
-      </w:r>
-      <w:r>
-        <w:t xml:space="preserve">command to create a matrix of time series plots of the federal/state tax per pack from 1970 to 2019. Comment on the differences in these time trends across states (Notes: (a) This will create a large set of graphs that could take some time to compute. (b) here are 50 states, so I am not expecting a detailed comparison of all of them. Make general comments, and highlight a few things that stand out).</w:t>
-      </w:r>
-    </w:p>
-    <w:p>
-      <w:pPr>
-        <w:numPr>
-          <w:ilvl w:val="0"/>
-          <w:numId w:val="1002"/>
-        </w:numPr>
-      </w:pPr>
-      <w:r>
-        <w:t xml:space="preserve">Save the data to a file called</w:t>
-      </w:r>
-      <w:r>
-        <w:t xml:space="preserve"> </w:t>
+        <w:t xml:space="preserve"> in the same directory as your dofile and original data file. Then use the </w:t>
       </w:r>
       <w:r>
         <w:rPr>
           <w:b/>
           <w:bCs/>
         </w:rPr>
-        <w:t xml:space="preserve">temp.dta</w:t>
+        <w:t>collapse</w:t>
       </w:r>
       <w:r>
-        <w:t xml:space="preserve"> </w:t>
-      </w:r>
-      <w:r>
-        <w:t xml:space="preserve">in the same directory as your dofile and original data file. Then use the</w:t>
-      </w:r>
-      <w:r>
-        <w:t xml:space="preserve"> </w:t>
+        <w:t xml:space="preserve"> command to create a dataset with the average of each variable per year. Then on a single plot graph the average federal/state tax per pack and cost per pack from 1970 to 2019. You can do this using the </w:t>
       </w:r>
       <w:r>
         <w:rPr>
           <w:b/>
           <w:bCs/>
         </w:rPr>
-        <w:t xml:space="preserve">collapse</w:t>
+        <w:t>twoway line</w:t>
       </w:r>
       <w:r>
-        <w:t xml:space="preserve"> </w:t>
-      </w:r>
-      <w:r>
-        <w:t xml:space="preserve">command to create a dataset with the average of each variable per year. Then on a single plot graph the average federal/state tax per pack and cost per pack from 1970 to 2019. You can do this using the</w:t>
-      </w:r>
-      <w:r>
-        <w:t xml:space="preserve"> </w:t>
+        <w:t xml:space="preserve"> command, noting that to plot two graphs together with the same variable on the horizontal axis you could type </w:t>
       </w:r>
       <w:r>
         <w:rPr>
           <w:b/>
           <w:bCs/>
         </w:rPr>
-        <w:t xml:space="preserve">twoway line</w:t>
+        <w:t>twoway (line y x) (line z x)</w:t>
       </w:r>
       <w:r>
-        <w:t xml:space="preserve"> </w:t>
+        <w:t>. Do these trends suggest anything about the relationship between taxes and prices paid by consumers?</w:t>
       </w:r>
+    </w:p>
+    <w:p>
+      <w:pPr>
+        <w:numPr>
+          <w:ilvl w:val="0"/>
+          <w:numId w:val="14"/>
+        </w:numPr>
+      </w:pPr>
       <w:r>
-        <w:t xml:space="preserve">command, noting that to plot two graphs together with the same variable on the horizontal axis you could type</w:t>
-      </w:r>
-      <w:r>
-        <w:t xml:space="preserve"> </w:t>
+        <w:t xml:space="preserve">Open </w:t>
       </w:r>
       <w:r>
         <w:rPr>
           <w:b/>
           <w:bCs/>
         </w:rPr>
-        <w:t xml:space="preserve">twoway (line y x) (line z x)</w:t>
+        <w:t>temp.dta</w:t>
       </w:r>
       <w:r>
-        <w:t xml:space="preserve">. Do these trends suggest anything about the relationship between taxes and prices paid by consumers?</w:t>
-      </w:r>
-    </w:p>
-    <w:p>
-      <w:pPr>
-        <w:numPr>
-          <w:ilvl w:val="0"/>
-          <w:numId w:val="1002"/>
-        </w:numPr>
-      </w:pPr>
-      <w:r>
-        <w:t xml:space="preserve">Open</w:t>
-      </w:r>
-      <w:r>
-        <w:t xml:space="preserve"> </w:t>
+        <w:t xml:space="preserve">. Run a regression of cost per pack on federal/state tax per pack using the </w:t>
       </w:r>
       <w:r>
         <w:rPr>
           <w:b/>
           <w:bCs/>
         </w:rPr>
-        <w:t xml:space="preserve">temp.dta</w:t>
+        <w:t>regress</w:t>
       </w:r>
       <w:r>
-        <w:t xml:space="preserve">. Run a regression of cost per pack on federal/state tax per pack using the</w:t>
+        <w:t xml:space="preserve"> command. Interpret the slope and intercept in this regression. Do the results suggest that cigarette taxes are fully passed through to consumers in the form of higher prices? Explain.</w:t>
       </w:r>
+    </w:p>
+    <w:p>
+      <w:pPr>
+        <w:numPr>
+          <w:ilvl w:val="0"/>
+          <w:numId w:val="14"/>
+        </w:numPr>
+      </w:pPr>
       <w:r>
-        <w:t xml:space="preserve"> </w:t>
+        <w:lastRenderedPageBreak/>
+        <w:t xml:space="preserve">Repeat the same regression, but this time add a dummy variable for each state, and a dummy variable for each year (sometimes called </w:t>
       </w:r>
       <w:r>
         <w:rPr>
           <w:b/>
           <w:bCs/>
         </w:rPr>
-        <w:t xml:space="preserve">regress</w:t>
+        <w:t>fixed effects</w:t>
       </w:r>
       <w:r>
-        <w:t xml:space="preserve"> </w:t>
-      </w:r>
-      <w:r>
-        <w:t xml:space="preserve">command. Interpret the slope and intercept in this regression. Do the results suggest that cigarette taxes are fully passed through to consumers in the form of higher prices? Explain.</w:t>
+        <w:t>). Why are the results different from the previous question? Do the results suggest that cigarette taxes are fully passed through to consumers in the form of higher prices? (Note: do not report the coefficients of all the dummy variables. Just report the coefficients of the federal/state tax per pack and the intercept).</w:t>
       </w:r>
     </w:p>
     <w:p>
       <w:pPr>
         <w:numPr>
           <w:ilvl w:val="0"/>
-          <w:numId w:val="1002"/>
+          <w:numId w:val="14"/>
         </w:numPr>
       </w:pPr>
       <w:r>
-        <w:t xml:space="preserve">Repeat the same regression, but this time add a dummy variable for each state, and a dummy variable for each year (sometimes called</w:t>
-      </w:r>
-      <w:r>
-        <w:t xml:space="preserve"> </w:t>
-      </w:r>
-      <w:r>
-        <w:rPr>
-          <w:b/>
-          <w:bCs/>
-        </w:rPr>
-        <w:t xml:space="preserve">fixed effects</w:t>
-      </w:r>
-      <w:r>
-        <w:t xml:space="preserve">). Why are the results different from the previous question? Do the results suggest that cigarette taxes are fully passed through to consumers in the form of higher prices? (Note: do not report the coefficients of all the dummy variables. Just report the coefficients of the federal/state tax per pack and the intercept).</w:t>
+        <w:t>Run a regression of sales per capita on federal/state tax per pack with the fixed effects for state and year. Interpret the slope and intercept in this regression. Do the results suggest that higher cigarette taxes reduce cigarette sales? Explain.</w:t>
       </w:r>
     </w:p>
     <w:p>
       <w:pPr>
         <w:numPr>
           <w:ilvl w:val="0"/>
-          <w:numId w:val="1002"/>
+          <w:numId w:val="14"/>
         </w:numPr>
       </w:pPr>
       <w:r>
-        <w:t xml:space="preserve">Run a regression of sales per capita on federal/state tax per pack with the fixed effects for state and year. Interpret the slope and intercept in this regression. Do the results suggest that higher cigarette taxes reduce cigarette sales? Explain.</w:t>
-      </w:r>
-    </w:p>
-    <w:p>
-      <w:pPr>
-        <w:numPr>
-          <w:ilvl w:val="0"/>
-          <w:numId w:val="1002"/>
-        </w:numPr>
-      </w:pPr>
-      <w:r>
-        <w:t xml:space="preserve">Draw a demand and supply graph that illustrates the estimated effects of cigarette taxes on cigarette prices and sales. Explain how your graph relates to the results of the previous two questions, and indicate the economic incidence of the cigarette tax.</w:t>
+        <w:t>Draw a demand and supply graph that illustrates the estimated effects of cigarette taxes on cigarette prices and sales. Explain how your graph relates to the results of the previous two questions, and indicate the economic incidence of the cigarette tax.</w:t>
       </w:r>
     </w:p>
     <w:sectPr>
-      <w:pgSz w:h="15840" w:w="12240"/>
-      <w:pgMar w:bottom="1440" w:footer="720" w:gutter="0" w:header="720" w:left="1440" w:right="1440" w:top="1440"/>
+      <w:pgSz w:w="12240" w:h="15840"/>
+      <w:pgMar w:top="1440" w:right="1440" w:bottom="1440" w:left="1440" w:header="720" w:footer="720" w:gutter="0"/>
       <w:cols w:space="720"/>
     </w:sectPr>
   </w:body>
 </w:document>
 </file>
 
-<file path=word/comments.xml><?xml version="1.0" encoding="utf-8"?>
-<w:comments xmlns:w="http://schemas.openxmlformats.org/wordprocessingml/2006/main" xmlns:m="http://schemas.openxmlformats.org/officeDocument/2006/math" xmlns:r="http://schemas.openxmlformats.org/officeDocument/2006/relationships" xmlns:o="urn:schemas-microsoft-com:office:office" xmlns:v="urn:schemas-microsoft-com:vml" xmlns:w10="urn:schemas-microsoft-com:office:word" xmlns:a="http://schemas.openxmlformats.org/drawingml/2006/main" xmlns:pic="http://schemas.openxmlformats.org/drawingml/2006/picture" xmlns:wp="http://schemas.openxmlformats.org/drawingml/2006/wordprocessingDrawing"/>
-</file>
-
-<file path=word/footnotes.xml><?xml version="1.0" encoding="utf-8"?>
-<w:footnotes xmlns:w="http://schemas.openxmlformats.org/wordprocessingml/2006/main" xmlns:m="http://schemas.openxmlformats.org/officeDocument/2006/math" xmlns:r="http://schemas.openxmlformats.org/officeDocument/2006/relationships" xmlns:o="urn:schemas-microsoft-com:office:office" xmlns:v="urn:schemas-microsoft-com:vml" xmlns:w10="urn:schemas-microsoft-com:office:word" xmlns:a="http://schemas.openxmlformats.org/drawingml/2006/main" xmlns:pic="http://schemas.openxmlformats.org/drawingml/2006/picture" xmlns:wp="http://schemas.openxmlformats.org/drawingml/2006/wordprocessingDrawing">
-  <w:footnote w:type="continuationSeparator" w:id="0">
-    <w:p>
-      <w:r>
-        <w:continuationSeparator/>
-      </w:r>
-    </w:p>
-  </w:footnote>
-  <w:footnote w:type="separator" w:id="-1">
-    <w:p>
-      <w:r>
-        <w:separator/>
-      </w:r>
-    </w:p>
-  </w:footnote>
-</w:footnotes>
-</file>
-
 <file path=word/numbering.xml><?xml version="1.0" encoding="utf-8"?>
-<w:numbering xmlns:aink="http://schemas.microsoft.com/office/drawing/2016/ink" xmlns:am3d="http://schemas.microsoft.com/office/drawing/2017/model3d" xmlns:cx="http://schemas.microsoft.com/office/drawing/2014/chartex" xmlns:cx1="http://schemas.microsoft.com/office/drawing/2015/9/8/chartex" xmlns:cx2="http://schemas.microsoft.com/office/drawing/2015/10/21/chartex" xmlns:cx3="http://schemas.microsoft.com/office/drawing/2016/5/9/chartex" xmlns:cx4="http://schemas.microsoft.com/office/drawing/2016/5/10/chartex" xmlns:cx5="http://schemas.microsoft.com/office/drawing/2016/5/11/chartex" xmlns:cx6="http://schemas.microsoft.com/office/drawing/2016/5/12/chartex" xmlns:cx7="http://schemas.microsoft.com/office/drawing/2016/5/13/chartex" xmlns:cx8="http://schemas.microsoft.com/office/drawing/2016/5/14/chartex" xmlns:m="http://schemas.openxmlformats.org/officeDocument/2006/math" xmlns:mc="http://schemas.openxmlformats.org/markup-compatibility/2006" xmlns:o="urn:schemas-microsoft-com:office:office" xmlns:oel="http://schemas.microsoft.com/office/2019/extlst" xmlns:r="http://schemas.openxmlformats.org/officeDocument/2006/relationships" xmlns:v="urn:schemas-microsoft-com:vml" xmlns:w="http://schemas.openxmlformats.org/wordprocessingml/2006/main" xmlns:w10="urn:schemas-microsoft-com:office:word" xmlns:w14="http://schemas.microsoft.com/office/word/2010/wordml" xmlns:w15="http://schemas.microsoft.com/office/word/2012/wordml" xmlns:w16="http://schemas.microsoft.com/office/word/2018/wordml" xmlns:w16cex="http://schemas.microsoft.com/office/word/2018/wordml/cex" xmlns:w16cid="http://schemas.microsoft.com/office/word/2016/wordml/cid" xmlns:w16sdtdh="http://schemas.microsoft.com/office/word/2020/wordml/sdtdatahash" xmlns:w16se="http://schemas.microsoft.com/office/word/2015/wordml/symex" xmlns:wne="http://schemas.microsoft.com/office/word/2006/wordml" xmlns:wp="http://schemas.openxmlformats.org/drawingml/2006/wordprocessingDrawing" xmlns:wp14="http://schemas.microsoft.com/office/word/2010/wordprocessingDrawing" xmlns:wpc="http://schemas.microsoft.com/office/word/2010/wordprocessingCanvas" xmlns:wpg="http://schemas.microsoft.com/office/word/2010/wordprocessingGroup" xmlns:wpi="http://schemas.microsoft.com/office/word/2010/wordprocessingInk" xmlns:wps="http://schemas.microsoft.com/office/word/2010/wordprocessingShape" mc:Ignorable="w14 w15 w16se w16cid w16 w16cex w16sdtdh wp14">
-  <w:abstractNum w15:restartNumberingAfterBreak="0" w:abstractNumId="0">
+<w:numbering xmlns:wpc="http://schemas.microsoft.com/office/word/2010/wordprocessingCanvas" xmlns:cx="http://schemas.microsoft.com/office/drawing/2014/chartex" xmlns:cx1="http://schemas.microsoft.com/office/drawing/2015/9/8/chartex" xmlns:cx2="http://schemas.microsoft.com/office/drawing/2015/10/21/chartex" xmlns:cx3="http://schemas.microsoft.com/office/drawing/2016/5/9/chartex" xmlns:cx4="http://schemas.microsoft.com/office/drawing/2016/5/10/chartex" xmlns:cx5="http://schemas.microsoft.com/office/drawing/2016/5/11/chartex" xmlns:cx6="http://schemas.microsoft.com/office/drawing/2016/5/12/chartex" xmlns:cx7="http://schemas.microsoft.com/office/drawing/2016/5/13/chartex" xmlns:cx8="http://schemas.microsoft.com/office/drawing/2016/5/14/chartex" xmlns:mc="http://schemas.openxmlformats.org/markup-compatibility/2006" xmlns:aink="http://schemas.microsoft.com/office/drawing/2016/ink" xmlns:am3d="http://schemas.microsoft.com/office/drawing/2017/model3d" xmlns:o="urn:schemas-microsoft-com:office:office" xmlns:oel="http://schemas.microsoft.com/office/2019/extlst" xmlns:r="http://schemas.openxmlformats.org/officeDocument/2006/relationships" xmlns:m="http://schemas.openxmlformats.org/officeDocument/2006/math" xmlns:v="urn:schemas-microsoft-com:vml" xmlns:wp14="http://schemas.microsoft.com/office/word/2010/wordprocessingDrawing" xmlns:wp="http://schemas.openxmlformats.org/drawingml/2006/wordprocessingDrawing" xmlns:w10="urn:schemas-microsoft-com:office:word" xmlns:w="http://schemas.openxmlformats.org/wordprocessingml/2006/main" xmlns:w14="http://schemas.microsoft.com/office/word/2010/wordml" xmlns:w15="http://schemas.microsoft.com/office/word/2012/wordml" xmlns:w16cex="http://schemas.microsoft.com/office/word/2018/wordml/cex" xmlns:w16cid="http://schemas.microsoft.com/office/word/2016/wordml/cid" xmlns:w16="http://schemas.microsoft.com/office/word/2018/wordml" xmlns:w16du="http://schemas.microsoft.com/office/word/2023/wordml/word16du" xmlns:w16sdtdh="http://schemas.microsoft.com/office/word/2020/wordml/sdtdatahash" xmlns:w16sdtfl="http://schemas.microsoft.com/office/word/2024/wordml/sdtformatlock" xmlns:w16se="http://schemas.microsoft.com/office/word/2015/wordml/symex" xmlns:wpg="http://schemas.microsoft.com/office/word/2010/wordprocessingGroup" xmlns:wpi="http://schemas.microsoft.com/office/word/2010/wordprocessingInk" xmlns:wne="http://schemas.microsoft.com/office/word/2006/wordml" xmlns:wps="http://schemas.microsoft.com/office/word/2010/wordprocessingShape" mc:Ignorable="w14 w15 w16se w16cid w16 w16cex w16sdtdh w16sdtfl w16du wp14">
+  <w:abstractNum w:abstractNumId="0" w15:restartNumberingAfterBreak="0">
     <w:nsid w:val="0000A990"/>
     <w:multiLevelType w:val="multilevel"/>
     <w:tmpl w:val="8E40BACA"/>
@@ -606,7 +621,7 @@
       <w:lvlText w:val=" "/>
       <w:lvlJc w:val="left"/>
       <w:pPr>
-        <w:ind w:hanging="480" w:left="720"/>
+        <w:ind w:left="720" w:hanging="480"/>
       </w:pPr>
     </w:lvl>
     <w:lvl w:ilvl="1">
@@ -614,7 +629,7 @@
       <w:lvlText w:val=" "/>
       <w:lvlJc w:val="left"/>
       <w:pPr>
-        <w:ind w:hanging="480" w:left="1440"/>
+        <w:ind w:left="1440" w:hanging="480"/>
       </w:pPr>
     </w:lvl>
     <w:lvl w:ilvl="2">
@@ -622,7 +637,7 @@
       <w:lvlText w:val=" "/>
       <w:lvlJc w:val="left"/>
       <w:pPr>
-        <w:ind w:hanging="480" w:left="2160"/>
+        <w:ind w:left="2160" w:hanging="480"/>
       </w:pPr>
     </w:lvl>
     <w:lvl w:ilvl="3">
@@ -630,7 +645,7 @@
       <w:lvlText w:val=" "/>
       <w:lvlJc w:val="left"/>
       <w:pPr>
-        <w:ind w:hanging="480" w:left="2880"/>
+        <w:ind w:left="2880" w:hanging="480"/>
       </w:pPr>
     </w:lvl>
     <w:lvl w:ilvl="4">
@@ -638,7 +653,7 @@
       <w:lvlText w:val=" "/>
       <w:lvlJc w:val="left"/>
       <w:pPr>
-        <w:ind w:hanging="480" w:left="3600"/>
+        <w:ind w:left="3600" w:hanging="480"/>
       </w:pPr>
     </w:lvl>
     <w:lvl w:ilvl="5">
@@ -646,7 +661,7 @@
       <w:lvlText w:val=" "/>
       <w:lvlJc w:val="left"/>
       <w:pPr>
-        <w:ind w:hanging="480" w:left="4320"/>
+        <w:ind w:left="4320" w:hanging="480"/>
       </w:pPr>
     </w:lvl>
     <w:lvl w:ilvl="6">
@@ -654,7 +669,7 @@
       <w:lvlText w:val=" "/>
       <w:lvlJc w:val="left"/>
       <w:pPr>
-        <w:ind w:hanging="480" w:left="5040"/>
+        <w:ind w:left="5040" w:hanging="480"/>
       </w:pPr>
     </w:lvl>
     <w:lvl w:ilvl="7">
@@ -662,7 +677,7 @@
       <w:lvlText w:val=" "/>
       <w:lvlJc w:val="left"/>
       <w:pPr>
-        <w:ind w:hanging="480" w:left="5760"/>
+        <w:ind w:left="5760" w:hanging="480"/>
       </w:pPr>
     </w:lvl>
     <w:lvl w:ilvl="8">
@@ -670,11 +685,11 @@
       <w:lvlText w:val=" "/>
       <w:lvlJc w:val="left"/>
       <w:pPr>
-        <w:ind w:hanging="480" w:left="6480"/>
+        <w:ind w:left="6480" w:hanging="480"/>
       </w:pPr>
     </w:lvl>
   </w:abstractNum>
-  <w:abstractNum w15:restartNumberingAfterBreak="0" w:abstractNumId="1">
+  <w:abstractNum w:abstractNumId="1" w15:restartNumberingAfterBreak="0">
     <w:nsid w:val="0000A991"/>
     <w:multiLevelType w:val="multilevel"/>
     <w:tmpl w:val="28ACC6B0"/>
@@ -683,7 +698,7 @@
       <w:lvlText w:val="•"/>
       <w:lvlJc w:val="left"/>
       <w:pPr>
-        <w:ind w:hanging="480" w:left="720"/>
+        <w:ind w:left="720" w:hanging="480"/>
       </w:pPr>
     </w:lvl>
     <w:lvl w:ilvl="1">
@@ -691,7 +706,7 @@
       <w:lvlText w:val="–"/>
       <w:lvlJc w:val="left"/>
       <w:pPr>
-        <w:ind w:hanging="480" w:left="1440"/>
+        <w:ind w:left="1440" w:hanging="480"/>
       </w:pPr>
     </w:lvl>
     <w:lvl w:ilvl="2">
@@ -699,7 +714,7 @@
       <w:lvlText w:val="•"/>
       <w:lvlJc w:val="left"/>
       <w:pPr>
-        <w:ind w:hanging="480" w:left="2160"/>
+        <w:ind w:left="2160" w:hanging="480"/>
       </w:pPr>
     </w:lvl>
     <w:lvl w:ilvl="3">
@@ -707,7 +722,7 @@
       <w:lvlText w:val="–"/>
       <w:lvlJc w:val="left"/>
       <w:pPr>
-        <w:ind w:hanging="480" w:left="2880"/>
+        <w:ind w:left="2880" w:hanging="480"/>
       </w:pPr>
     </w:lvl>
     <w:lvl w:ilvl="4">
@@ -715,7 +730,7 @@
       <w:lvlText w:val="•"/>
       <w:lvlJc w:val="left"/>
       <w:pPr>
-        <w:ind w:hanging="480" w:left="3600"/>
+        <w:ind w:left="3600" w:hanging="480"/>
       </w:pPr>
     </w:lvl>
     <w:lvl w:ilvl="5">
@@ -723,7 +738,7 @@
       <w:lvlText w:val="–"/>
       <w:lvlJc w:val="left"/>
       <w:pPr>
-        <w:ind w:hanging="480" w:left="4320"/>
+        <w:ind w:left="4320" w:hanging="480"/>
       </w:pPr>
     </w:lvl>
     <w:lvl w:ilvl="6">
@@ -731,7 +746,7 @@
       <w:lvlText w:val="•"/>
       <w:lvlJc w:val="left"/>
       <w:pPr>
-        <w:ind w:hanging="480" w:left="5040"/>
+        <w:ind w:left="5040" w:hanging="480"/>
       </w:pPr>
     </w:lvl>
     <w:lvl w:ilvl="7">
@@ -739,7 +754,7 @@
       <w:lvlText w:val="–"/>
       <w:lvlJc w:val="left"/>
       <w:pPr>
-        <w:ind w:hanging="480" w:left="5760"/>
+        <w:ind w:left="5760" w:hanging="480"/>
       </w:pPr>
     </w:lvl>
     <w:lvl w:ilvl="8">
@@ -747,11 +762,11 @@
       <w:lvlText w:val="•"/>
       <w:lvlJc w:val="left"/>
       <w:pPr>
-        <w:ind w:hanging="480" w:left="6480"/>
+        <w:ind w:left="6480" w:hanging="480"/>
       </w:pPr>
     </w:lvl>
   </w:abstractNum>
-  <w:abstractNum w15:restartNumberingAfterBreak="0" w:abstractNumId="2">
+  <w:abstractNum w:abstractNumId="2" w15:restartNumberingAfterBreak="0">
     <w:nsid w:val="00A99421"/>
     <w:multiLevelType w:val="multilevel"/>
     <w:tmpl w:val="37E4ABF8"/>
@@ -761,7 +776,7 @@
       <w:lvlText w:val="%1)"/>
       <w:lvlJc w:val="left"/>
       <w:pPr>
-        <w:ind w:hanging="480" w:left="480"/>
+        <w:ind w:left="480" w:hanging="480"/>
       </w:pPr>
     </w:lvl>
     <w:lvl w:ilvl="1">
@@ -770,7 +785,7 @@
       <w:lvlText w:val="%2)"/>
       <w:lvlJc w:val="left"/>
       <w:pPr>
-        <w:ind w:hanging="480" w:left="1200"/>
+        <w:ind w:left="1200" w:hanging="480"/>
       </w:pPr>
     </w:lvl>
     <w:lvl w:ilvl="2">
@@ -779,7 +794,7 @@
       <w:lvlText w:val="%3)"/>
       <w:lvlJc w:val="left"/>
       <w:pPr>
-        <w:ind w:hanging="480" w:left="1920"/>
+        <w:ind w:left="1920" w:hanging="480"/>
       </w:pPr>
     </w:lvl>
     <w:lvl w:ilvl="3">
@@ -788,7 +803,7 @@
       <w:lvlText w:val="%4)"/>
       <w:lvlJc w:val="left"/>
       <w:pPr>
-        <w:ind w:hanging="480" w:left="2640"/>
+        <w:ind w:left="2640" w:hanging="480"/>
       </w:pPr>
     </w:lvl>
     <w:lvl w:ilvl="4">
@@ -797,7 +812,7 @@
       <w:lvlText w:val="%5)"/>
       <w:lvlJc w:val="left"/>
       <w:pPr>
-        <w:ind w:hanging="480" w:left="3360"/>
+        <w:ind w:left="3360" w:hanging="480"/>
       </w:pPr>
     </w:lvl>
     <w:lvl w:ilvl="5">
@@ -806,7 +821,7 @@
       <w:lvlText w:val="%6)"/>
       <w:lvlJc w:val="left"/>
       <w:pPr>
-        <w:ind w:hanging="480" w:left="4080"/>
+        <w:ind w:left="4080" w:hanging="480"/>
       </w:pPr>
     </w:lvl>
     <w:lvl w:ilvl="6">
@@ -815,7 +830,7 @@
       <w:lvlText w:val="%7)"/>
       <w:lvlJc w:val="left"/>
       <w:pPr>
-        <w:ind w:hanging="480" w:left="4800"/>
+        <w:ind w:left="4800" w:hanging="480"/>
       </w:pPr>
     </w:lvl>
     <w:lvl w:ilvl="7">
@@ -824,7 +839,7 @@
       <w:lvlText w:val="%8)"/>
       <w:lvlJc w:val="left"/>
       <w:pPr>
-        <w:ind w:hanging="480" w:left="5520"/>
+        <w:ind w:left="5520" w:hanging="480"/>
       </w:pPr>
     </w:lvl>
     <w:lvl w:ilvl="8">
@@ -833,11 +848,11 @@
       <w:lvlText w:val="%9)"/>
       <w:lvlJc w:val="left"/>
       <w:pPr>
-        <w:ind w:hanging="480" w:left="6240"/>
+        <w:ind w:left="6240" w:hanging="480"/>
       </w:pPr>
     </w:lvl>
   </w:abstractNum>
-  <w:abstractNum w15:restartNumberingAfterBreak="0" w:abstractNumId="3">
+  <w:abstractNum w:abstractNumId="3" w15:restartNumberingAfterBreak="0">
     <w:nsid w:val="00A99422"/>
     <w:multiLevelType w:val="multilevel"/>
     <w:tmpl w:val="4A7ABDDA"/>
@@ -847,7 +862,7 @@
       <w:lvlText w:val="%1)"/>
       <w:lvlJc w:val="left"/>
       <w:pPr>
-        <w:ind w:hanging="480" w:left="480"/>
+        <w:ind w:left="480" w:hanging="480"/>
       </w:pPr>
     </w:lvl>
     <w:lvl w:ilvl="1">
@@ -856,7 +871,7 @@
       <w:lvlText w:val="%2)"/>
       <w:lvlJc w:val="left"/>
       <w:pPr>
-        <w:ind w:hanging="480" w:left="1200"/>
+        <w:ind w:left="1200" w:hanging="480"/>
       </w:pPr>
     </w:lvl>
     <w:lvl w:ilvl="2">
@@ -865,7 +880,7 @@
       <w:lvlText w:val="%3)"/>
       <w:lvlJc w:val="left"/>
       <w:pPr>
-        <w:ind w:hanging="480" w:left="1920"/>
+        <w:ind w:left="1920" w:hanging="480"/>
       </w:pPr>
     </w:lvl>
     <w:lvl w:ilvl="3">
@@ -874,7 +889,7 @@
       <w:lvlText w:val="%4)"/>
       <w:lvlJc w:val="left"/>
       <w:pPr>
-        <w:ind w:hanging="480" w:left="2640"/>
+        <w:ind w:left="2640" w:hanging="480"/>
       </w:pPr>
     </w:lvl>
     <w:lvl w:ilvl="4">
@@ -883,7 +898,7 @@
       <w:lvlText w:val="%5)"/>
       <w:lvlJc w:val="left"/>
       <w:pPr>
-        <w:ind w:hanging="480" w:left="3360"/>
+        <w:ind w:left="3360" w:hanging="480"/>
       </w:pPr>
     </w:lvl>
     <w:lvl w:ilvl="5">
@@ -892,7 +907,7 @@
       <w:lvlText w:val="%6)"/>
       <w:lvlJc w:val="left"/>
       <w:pPr>
-        <w:ind w:hanging="480" w:left="4080"/>
+        <w:ind w:left="4080" w:hanging="480"/>
       </w:pPr>
     </w:lvl>
     <w:lvl w:ilvl="6">
@@ -901,7 +916,7 @@
       <w:lvlText w:val="%7)"/>
       <w:lvlJc w:val="left"/>
       <w:pPr>
-        <w:ind w:hanging="480" w:left="4800"/>
+        <w:ind w:left="4800" w:hanging="480"/>
       </w:pPr>
     </w:lvl>
     <w:lvl w:ilvl="7">
@@ -910,7 +925,7 @@
       <w:lvlText w:val="%8)"/>
       <w:lvlJc w:val="left"/>
       <w:pPr>
-        <w:ind w:hanging="480" w:left="5520"/>
+        <w:ind w:left="5520" w:hanging="480"/>
       </w:pPr>
     </w:lvl>
     <w:lvl w:ilvl="8">
@@ -919,11 +934,11 @@
       <w:lvlText w:val="%9)"/>
       <w:lvlJc w:val="left"/>
       <w:pPr>
-        <w:ind w:hanging="480" w:left="6240"/>
+        <w:ind w:left="6240" w:hanging="480"/>
       </w:pPr>
     </w:lvl>
   </w:abstractNum>
-  <w:abstractNum w15:restartNumberingAfterBreak="0" w:abstractNumId="4">
+  <w:abstractNum w:abstractNumId="4" w15:restartNumberingAfterBreak="0">
     <w:nsid w:val="00A99423"/>
     <w:multiLevelType w:val="multilevel"/>
     <w:tmpl w:val="E404025A"/>
@@ -933,7 +948,7 @@
       <w:lvlText w:val="%1)"/>
       <w:lvlJc w:val="left"/>
       <w:pPr>
-        <w:ind w:hanging="480" w:left="480"/>
+        <w:ind w:left="480" w:hanging="480"/>
       </w:pPr>
     </w:lvl>
     <w:lvl w:ilvl="1">
@@ -942,7 +957,7 @@
       <w:lvlText w:val="%2)"/>
       <w:lvlJc w:val="left"/>
       <w:pPr>
-        <w:ind w:hanging="480" w:left="1200"/>
+        <w:ind w:left="1200" w:hanging="480"/>
       </w:pPr>
     </w:lvl>
     <w:lvl w:ilvl="2">
@@ -951,7 +966,7 @@
       <w:lvlText w:val="%3)"/>
       <w:lvlJc w:val="left"/>
       <w:pPr>
-        <w:ind w:hanging="480" w:left="1920"/>
+        <w:ind w:left="1920" w:hanging="480"/>
       </w:pPr>
     </w:lvl>
     <w:lvl w:ilvl="3">
@@ -960,7 +975,7 @@
       <w:lvlText w:val="%4)"/>
       <w:lvlJc w:val="left"/>
       <w:pPr>
-        <w:ind w:hanging="480" w:left="2640"/>
+        <w:ind w:left="2640" w:hanging="480"/>
       </w:pPr>
     </w:lvl>
     <w:lvl w:ilvl="4">
@@ -969,7 +984,7 @@
       <w:lvlText w:val="%5)"/>
       <w:lvlJc w:val="left"/>
       <w:pPr>
-        <w:ind w:hanging="480" w:left="3360"/>
+        <w:ind w:left="3360" w:hanging="480"/>
       </w:pPr>
     </w:lvl>
     <w:lvl w:ilvl="5">
@@ -978,7 +993,7 @@
       <w:lvlText w:val="%6)"/>
       <w:lvlJc w:val="left"/>
       <w:pPr>
-        <w:ind w:hanging="480" w:left="4080"/>
+        <w:ind w:left="4080" w:hanging="480"/>
       </w:pPr>
     </w:lvl>
     <w:lvl w:ilvl="6">
@@ -987,7 +1002,7 @@
       <w:lvlText w:val="%7)"/>
       <w:lvlJc w:val="left"/>
       <w:pPr>
-        <w:ind w:hanging="480" w:left="4800"/>
+        <w:ind w:left="4800" w:hanging="480"/>
       </w:pPr>
     </w:lvl>
     <w:lvl w:ilvl="7">
@@ -996,7 +1011,7 @@
       <w:lvlText w:val="%8)"/>
       <w:lvlJc w:val="left"/>
       <w:pPr>
-        <w:ind w:hanging="480" w:left="5520"/>
+        <w:ind w:left="5520" w:hanging="480"/>
       </w:pPr>
     </w:lvl>
     <w:lvl w:ilvl="8">
@@ -1005,11 +1020,11 @@
       <w:lvlText w:val="%9)"/>
       <w:lvlJc w:val="left"/>
       <w:pPr>
-        <w:ind w:hanging="480" w:left="6240"/>
+        <w:ind w:left="6240" w:hanging="480"/>
       </w:pPr>
     </w:lvl>
   </w:abstractNum>
-  <w:abstractNum w15:restartNumberingAfterBreak="0" w:abstractNumId="5">
+  <w:abstractNum w:abstractNumId="5" w15:restartNumberingAfterBreak="0">
     <w:nsid w:val="00A99424"/>
     <w:multiLevelType w:val="multilevel"/>
     <w:tmpl w:val="99E43A46"/>
@@ -1019,7 +1034,7 @@
       <w:lvlText w:val="%1)"/>
       <w:lvlJc w:val="left"/>
       <w:pPr>
-        <w:ind w:hanging="480" w:left="480"/>
+        <w:ind w:left="480" w:hanging="480"/>
       </w:pPr>
     </w:lvl>
     <w:lvl w:ilvl="1">
@@ -1028,7 +1043,7 @@
       <w:lvlText w:val="%2)"/>
       <w:lvlJc w:val="left"/>
       <w:pPr>
-        <w:ind w:hanging="480" w:left="1200"/>
+        <w:ind w:left="1200" w:hanging="480"/>
       </w:pPr>
     </w:lvl>
     <w:lvl w:ilvl="2">
@@ -1037,7 +1052,7 @@
       <w:lvlText w:val="%3)"/>
       <w:lvlJc w:val="left"/>
       <w:pPr>
-        <w:ind w:hanging="480" w:left="1920"/>
+        <w:ind w:left="1920" w:hanging="480"/>
       </w:pPr>
     </w:lvl>
     <w:lvl w:ilvl="3">
@@ -1046,7 +1061,7 @@
       <w:lvlText w:val="%4)"/>
       <w:lvlJc w:val="left"/>
       <w:pPr>
-        <w:ind w:hanging="480" w:left="2640"/>
+        <w:ind w:left="2640" w:hanging="480"/>
       </w:pPr>
     </w:lvl>
     <w:lvl w:ilvl="4">
@@ -1055,7 +1070,7 @@
       <w:lvlText w:val="%5)"/>
       <w:lvlJc w:val="left"/>
       <w:pPr>
-        <w:ind w:hanging="480" w:left="3360"/>
+        <w:ind w:left="3360" w:hanging="480"/>
       </w:pPr>
     </w:lvl>
     <w:lvl w:ilvl="5">
@@ -1064,7 +1079,7 @@
       <w:lvlText w:val="%6)"/>
       <w:lvlJc w:val="left"/>
       <w:pPr>
-        <w:ind w:hanging="480" w:left="4080"/>
+        <w:ind w:left="4080" w:hanging="480"/>
       </w:pPr>
     </w:lvl>
     <w:lvl w:ilvl="6">
@@ -1073,7 +1088,7 @@
       <w:lvlText w:val="%7)"/>
       <w:lvlJc w:val="left"/>
       <w:pPr>
-        <w:ind w:hanging="480" w:left="4800"/>
+        <w:ind w:left="4800" w:hanging="480"/>
       </w:pPr>
     </w:lvl>
     <w:lvl w:ilvl="7">
@@ -1082,7 +1097,7 @@
       <w:lvlText w:val="%8)"/>
       <w:lvlJc w:val="left"/>
       <w:pPr>
-        <w:ind w:hanging="480" w:left="5520"/>
+        <w:ind w:left="5520" w:hanging="480"/>
       </w:pPr>
     </w:lvl>
     <w:lvl w:ilvl="8">
@@ -1091,11 +1106,11 @@
       <w:lvlText w:val="%9)"/>
       <w:lvlJc w:val="left"/>
       <w:pPr>
-        <w:ind w:hanging="480" w:left="6240"/>
+        <w:ind w:left="6240" w:hanging="480"/>
       </w:pPr>
     </w:lvl>
   </w:abstractNum>
-  <w:abstractNum w15:restartNumberingAfterBreak="0" w:abstractNumId="6">
+  <w:abstractNum w:abstractNumId="6" w15:restartNumberingAfterBreak="0">
     <w:nsid w:val="00A99425"/>
     <w:multiLevelType w:val="multilevel"/>
     <w:tmpl w:val="25160798"/>
@@ -1105,7 +1120,7 @@
       <w:lvlText w:val="%1)"/>
       <w:lvlJc w:val="left"/>
       <w:pPr>
-        <w:ind w:hanging="480" w:left="480"/>
+        <w:ind w:left="480" w:hanging="480"/>
       </w:pPr>
     </w:lvl>
     <w:lvl w:ilvl="1">
@@ -1114,7 +1129,7 @@
       <w:lvlText w:val="%2)"/>
       <w:lvlJc w:val="left"/>
       <w:pPr>
-        <w:ind w:hanging="480" w:left="1200"/>
+        <w:ind w:left="1200" w:hanging="480"/>
       </w:pPr>
     </w:lvl>
     <w:lvl w:ilvl="2">
@@ -1123,7 +1138,7 @@
       <w:lvlText w:val="%3)"/>
       <w:lvlJc w:val="left"/>
       <w:pPr>
-        <w:ind w:hanging="480" w:left="1920"/>
+        <w:ind w:left="1920" w:hanging="480"/>
       </w:pPr>
     </w:lvl>
     <w:lvl w:ilvl="3">
@@ -1132,7 +1147,7 @@
       <w:lvlText w:val="%4)"/>
       <w:lvlJc w:val="left"/>
       <w:pPr>
-        <w:ind w:hanging="480" w:left="2640"/>
+        <w:ind w:left="2640" w:hanging="480"/>
       </w:pPr>
     </w:lvl>
     <w:lvl w:ilvl="4">
@@ -1141,7 +1156,7 @@
       <w:lvlText w:val="%5)"/>
       <w:lvlJc w:val="left"/>
       <w:pPr>
-        <w:ind w:hanging="480" w:left="3360"/>
+        <w:ind w:left="3360" w:hanging="480"/>
       </w:pPr>
     </w:lvl>
     <w:lvl w:ilvl="5">
@@ -1150,7 +1165,7 @@
       <w:lvlText w:val="%6)"/>
       <w:lvlJc w:val="left"/>
       <w:pPr>
-        <w:ind w:hanging="480" w:left="4080"/>
+        <w:ind w:left="4080" w:hanging="480"/>
       </w:pPr>
     </w:lvl>
     <w:lvl w:ilvl="6">
@@ -1159,7 +1174,7 @@
       <w:lvlText w:val="%7)"/>
       <w:lvlJc w:val="left"/>
       <w:pPr>
-        <w:ind w:hanging="480" w:left="4800"/>
+        <w:ind w:left="4800" w:hanging="480"/>
       </w:pPr>
     </w:lvl>
     <w:lvl w:ilvl="7">
@@ -1168,7 +1183,7 @@
       <w:lvlText w:val="%8)"/>
       <w:lvlJc w:val="left"/>
       <w:pPr>
-        <w:ind w:hanging="480" w:left="5520"/>
+        <w:ind w:left="5520" w:hanging="480"/>
       </w:pPr>
     </w:lvl>
     <w:lvl w:ilvl="8">
@@ -1177,11 +1192,11 @@
       <w:lvlText w:val="%9)"/>
       <w:lvlJc w:val="left"/>
       <w:pPr>
-        <w:ind w:hanging="480" w:left="6240"/>
+        <w:ind w:left="6240" w:hanging="480"/>
       </w:pPr>
     </w:lvl>
   </w:abstractNum>
-  <w:abstractNum w15:restartNumberingAfterBreak="0" w:abstractNumId="7">
+  <w:abstractNum w:abstractNumId="7" w15:restartNumberingAfterBreak="0">
     <w:nsid w:val="00A99426"/>
     <w:multiLevelType w:val="multilevel"/>
     <w:tmpl w:val="305821DA"/>
@@ -1191,7 +1206,7 @@
       <w:lvlText w:val="%1)"/>
       <w:lvlJc w:val="left"/>
       <w:pPr>
-        <w:ind w:hanging="480" w:left="480"/>
+        <w:ind w:left="480" w:hanging="480"/>
       </w:pPr>
     </w:lvl>
     <w:lvl w:ilvl="1">
@@ -1200,7 +1215,7 @@
       <w:lvlText w:val="%2)"/>
       <w:lvlJc w:val="left"/>
       <w:pPr>
-        <w:ind w:hanging="480" w:left="1200"/>
+        <w:ind w:left="1200" w:hanging="480"/>
       </w:pPr>
     </w:lvl>
     <w:lvl w:ilvl="2">
@@ -1209,7 +1224,7 @@
       <w:lvlText w:val="%3)"/>
       <w:lvlJc w:val="left"/>
       <w:pPr>
-        <w:ind w:hanging="480" w:left="1920"/>
+        <w:ind w:left="1920" w:hanging="480"/>
       </w:pPr>
     </w:lvl>
     <w:lvl w:ilvl="3">
@@ -1218,7 +1233,7 @@
       <w:lvlText w:val="%4)"/>
       <w:lvlJc w:val="left"/>
       <w:pPr>
-        <w:ind w:hanging="480" w:left="2640"/>
+        <w:ind w:left="2640" w:hanging="480"/>
       </w:pPr>
     </w:lvl>
     <w:lvl w:ilvl="4">
@@ -1227,7 +1242,7 @@
       <w:lvlText w:val="%5)"/>
       <w:lvlJc w:val="left"/>
       <w:pPr>
-        <w:ind w:hanging="480" w:left="3360"/>
+        <w:ind w:left="3360" w:hanging="480"/>
       </w:pPr>
     </w:lvl>
     <w:lvl w:ilvl="5">
@@ -1236,7 +1251,7 @@
       <w:lvlText w:val="%6)"/>
       <w:lvlJc w:val="left"/>
       <w:pPr>
-        <w:ind w:hanging="480" w:left="4080"/>
+        <w:ind w:left="4080" w:hanging="480"/>
       </w:pPr>
     </w:lvl>
     <w:lvl w:ilvl="6">
@@ -1245,7 +1260,7 @@
       <w:lvlText w:val="%7)"/>
       <w:lvlJc w:val="left"/>
       <w:pPr>
-        <w:ind w:hanging="480" w:left="4800"/>
+        <w:ind w:left="4800" w:hanging="480"/>
       </w:pPr>
     </w:lvl>
     <w:lvl w:ilvl="7">
@@ -1254,7 +1269,7 @@
       <w:lvlText w:val="%8)"/>
       <w:lvlJc w:val="left"/>
       <w:pPr>
-        <w:ind w:hanging="480" w:left="5520"/>
+        <w:ind w:left="5520" w:hanging="480"/>
       </w:pPr>
     </w:lvl>
     <w:lvl w:ilvl="8">
@@ -1263,11 +1278,11 @@
       <w:lvlText w:val="%9)"/>
       <w:lvlJc w:val="left"/>
       <w:pPr>
-        <w:ind w:hanging="480" w:left="6240"/>
+        <w:ind w:left="6240" w:hanging="480"/>
       </w:pPr>
     </w:lvl>
   </w:abstractNum>
-  <w:abstractNum w15:restartNumberingAfterBreak="0" w:abstractNumId="8">
+  <w:abstractNum w:abstractNumId="8" w15:restartNumberingAfterBreak="0">
     <w:nsid w:val="00A99427"/>
     <w:multiLevelType w:val="multilevel"/>
     <w:tmpl w:val="B7EEA02E"/>
@@ -1277,7 +1292,7 @@
       <w:lvlText w:val="%1)"/>
       <w:lvlJc w:val="left"/>
       <w:pPr>
-        <w:ind w:hanging="480" w:left="480"/>
+        <w:ind w:left="480" w:hanging="480"/>
       </w:pPr>
     </w:lvl>
     <w:lvl w:ilvl="1">
@@ -1286,7 +1301,7 @@
       <w:lvlText w:val="%2)"/>
       <w:lvlJc w:val="left"/>
       <w:pPr>
-        <w:ind w:hanging="480" w:left="1200"/>
+        <w:ind w:left="1200" w:hanging="480"/>
       </w:pPr>
     </w:lvl>
     <w:lvl w:ilvl="2">
@@ -1295,7 +1310,7 @@
       <w:lvlText w:val="%3)"/>
       <w:lvlJc w:val="left"/>
       <w:pPr>
-        <w:ind w:hanging="480" w:left="1920"/>
+        <w:ind w:left="1920" w:hanging="480"/>
       </w:pPr>
     </w:lvl>
     <w:lvl w:ilvl="3">
@@ -1304,7 +1319,7 @@
       <w:lvlText w:val="%4)"/>
       <w:lvlJc w:val="left"/>
       <w:pPr>
-        <w:ind w:hanging="480" w:left="2640"/>
+        <w:ind w:left="2640" w:hanging="480"/>
       </w:pPr>
     </w:lvl>
     <w:lvl w:ilvl="4">
@@ -1313,7 +1328,7 @@
       <w:lvlText w:val="%5)"/>
       <w:lvlJc w:val="left"/>
       <w:pPr>
-        <w:ind w:hanging="480" w:left="3360"/>
+        <w:ind w:left="3360" w:hanging="480"/>
       </w:pPr>
     </w:lvl>
     <w:lvl w:ilvl="5">
@@ -1322,7 +1337,7 @@
       <w:lvlText w:val="%6)"/>
       <w:lvlJc w:val="left"/>
       <w:pPr>
-        <w:ind w:hanging="480" w:left="4080"/>
+        <w:ind w:left="4080" w:hanging="480"/>
       </w:pPr>
     </w:lvl>
     <w:lvl w:ilvl="6">
@@ -1331,7 +1346,7 @@
       <w:lvlText w:val="%7)"/>
       <w:lvlJc w:val="left"/>
       <w:pPr>
-        <w:ind w:hanging="480" w:left="4800"/>
+        <w:ind w:left="4800" w:hanging="480"/>
       </w:pPr>
     </w:lvl>
     <w:lvl w:ilvl="7">
@@ -1340,7 +1355,7 @@
       <w:lvlText w:val="%8)"/>
       <w:lvlJc w:val="left"/>
       <w:pPr>
-        <w:ind w:hanging="480" w:left="5520"/>
+        <w:ind w:left="5520" w:hanging="480"/>
       </w:pPr>
     </w:lvl>
     <w:lvl w:ilvl="8">
@@ -1349,260 +1364,14 @@
       <w:lvlText w:val="%9)"/>
       <w:lvlJc w:val="left"/>
       <w:pPr>
-        <w:ind w:hanging="480" w:left="6240"/>
+        <w:ind w:left="6240" w:hanging="480"/>
       </w:pPr>
     </w:lvl>
   </w:abstractNum>
-  <w:abstractNum w:abstractNumId="990">
-    <w:nsid w:val="0000A990"/>
-    <w:multiLevelType w:val="multilevel"/>
-    <w:lvl w:ilvl="0">
-      <w:numFmt w:val="bullet"/>
-      <w:lvlText w:val=" "/>
-      <w:lvlJc w:val="left"/>
-      <w:pPr>
-        <w:ind w:left="720" w:hanging="360"/>
-      </w:pPr>
-    </w:lvl>
-    <w:lvl w:ilvl="1">
-      <w:numFmt w:val="bullet"/>
-      <w:lvlText w:val=" "/>
-      <w:lvlJc w:val="left"/>
-      <w:pPr>
-        <w:ind w:left="1440" w:hanging="360"/>
-      </w:pPr>
-    </w:lvl>
-    <w:lvl w:ilvl="2">
-      <w:numFmt w:val="bullet"/>
-      <w:lvlText w:val=" "/>
-      <w:lvlJc w:val="left"/>
-      <w:pPr>
-        <w:ind w:left="2160" w:hanging="360"/>
-      </w:pPr>
-    </w:lvl>
-    <w:lvl w:ilvl="3">
-      <w:numFmt w:val="bullet"/>
-      <w:lvlText w:val=" "/>
-      <w:lvlJc w:val="left"/>
-      <w:pPr>
-        <w:ind w:left="2880" w:hanging="360"/>
-      </w:pPr>
-    </w:lvl>
-    <w:lvl w:ilvl="4">
-      <w:numFmt w:val="bullet"/>
-      <w:lvlText w:val=" "/>
-      <w:lvlJc w:val="left"/>
-      <w:pPr>
-        <w:ind w:left="3600" w:hanging="360"/>
-      </w:pPr>
-    </w:lvl>
-    <w:lvl w:ilvl="5">
-      <w:numFmt w:val="bullet"/>
-      <w:lvlText w:val=" "/>
-      <w:lvlJc w:val="left"/>
-      <w:pPr>
-        <w:ind w:left="4320" w:hanging="360"/>
-      </w:pPr>
-    </w:lvl>
-    <w:lvl w:ilvl="6">
-      <w:numFmt w:val="bullet"/>
-      <w:lvlText w:val=" "/>
-      <w:lvlJc w:val="left"/>
-      <w:pPr>
-        <w:ind w:left="5040" w:hanging="360"/>
-      </w:pPr>
-    </w:lvl>
-    <w:lvl w:ilvl="7">
-      <w:numFmt w:val="bullet"/>
-      <w:lvlText w:val=" "/>
-      <w:lvlJc w:val="left"/>
-      <w:pPr>
-        <w:ind w:left="5760" w:hanging="360"/>
-      </w:pPr>
-    </w:lvl>
-    <w:lvl w:ilvl="8">
-      <w:numFmt w:val="bullet"/>
-      <w:lvlText w:val=" "/>
-      <w:lvlJc w:val="left"/>
-      <w:pPr>
-        <w:ind w:left="6480" w:hanging="360"/>
-      </w:pPr>
-    </w:lvl>
-  </w:abstractNum>
-  <w:abstractNum w:abstractNumId="99421">
-    <w:nsid w:val="00A99421"/>
-    <w:multiLevelType w:val="multilevel"/>
-    <w:lvl w:ilvl="0">
-      <w:start w:val="1"/>
-      <w:numFmt w:val="decimal"/>
-      <w:lvlText w:val="%1)"/>
-      <w:lvlJc w:val="left"/>
-      <w:pPr>
-        <w:ind w:left="720" w:hanging="360"/>
-      </w:pPr>
-    </w:lvl>
-    <w:lvl w:ilvl="1">
-      <w:start w:val="1"/>
-      <w:numFmt w:val="decimal"/>
-      <w:lvlText w:val="%2)"/>
-      <w:lvlJc w:val="left"/>
-      <w:pPr>
-        <w:ind w:left="1440" w:hanging="360"/>
-      </w:pPr>
-    </w:lvl>
-    <w:lvl w:ilvl="2">
-      <w:start w:val="1"/>
-      <w:numFmt w:val="decimal"/>
-      <w:lvlText w:val="%3)"/>
-      <w:lvlJc w:val="left"/>
-      <w:pPr>
-        <w:ind w:left="2160" w:hanging="360"/>
-      </w:pPr>
-    </w:lvl>
-    <w:lvl w:ilvl="3">
-      <w:start w:val="1"/>
-      <w:numFmt w:val="decimal"/>
-      <w:lvlText w:val="%4)"/>
-      <w:lvlJc w:val="left"/>
-      <w:pPr>
-        <w:ind w:left="2880" w:hanging="360"/>
-      </w:pPr>
-    </w:lvl>
-    <w:lvl w:ilvl="4">
-      <w:start w:val="1"/>
-      <w:numFmt w:val="decimal"/>
-      <w:lvlText w:val="%5)"/>
-      <w:lvlJc w:val="left"/>
-      <w:pPr>
-        <w:ind w:left="3600" w:hanging="360"/>
-      </w:pPr>
-    </w:lvl>
-    <w:lvl w:ilvl="5">
-      <w:start w:val="1"/>
-      <w:numFmt w:val="decimal"/>
-      <w:lvlText w:val="%6)"/>
-      <w:lvlJc w:val="left"/>
-      <w:pPr>
-        <w:ind w:left="4320" w:hanging="360"/>
-      </w:pPr>
-    </w:lvl>
-    <w:lvl w:ilvl="6">
-      <w:start w:val="1"/>
-      <w:numFmt w:val="decimal"/>
-      <w:lvlText w:val="%7)"/>
-      <w:lvlJc w:val="left"/>
-      <w:pPr>
-        <w:ind w:left="5040" w:hanging="360"/>
-      </w:pPr>
-    </w:lvl>
-    <w:lvl w:ilvl="7">
-      <w:start w:val="1"/>
-      <w:numFmt w:val="decimal"/>
-      <w:lvlText w:val="%8)"/>
-      <w:lvlJc w:val="left"/>
-      <w:pPr>
-        <w:ind w:left="5760" w:hanging="360"/>
-      </w:pPr>
-    </w:lvl>
-    <w:lvl w:ilvl="8">
-      <w:start w:val="1"/>
-      <w:numFmt w:val="decimal"/>
-      <w:lvlText w:val="%9)"/>
-      <w:lvlJc w:val="left"/>
-      <w:pPr>
-        <w:ind w:left="6480" w:hanging="360"/>
-      </w:pPr>
-    </w:lvl>
-  </w:abstractNum>
-  <w:abstractNum w:abstractNumId="99422">
-    <w:nsid w:val="00A99422"/>
-    <w:multiLevelType w:val="multilevel"/>
-    <w:lvl w:ilvl="0">
-      <w:start w:val="2"/>
-      <w:numFmt w:val="decimal"/>
-      <w:lvlText w:val="%1)"/>
-      <w:lvlJc w:val="left"/>
-      <w:pPr>
-        <w:ind w:left="720" w:hanging="360"/>
-      </w:pPr>
-    </w:lvl>
-    <w:lvl w:ilvl="1">
-      <w:start w:val="2"/>
-      <w:numFmt w:val="decimal"/>
-      <w:lvlText w:val="%2)"/>
-      <w:lvlJc w:val="left"/>
-      <w:pPr>
-        <w:ind w:left="1440" w:hanging="360"/>
-      </w:pPr>
-    </w:lvl>
-    <w:lvl w:ilvl="2">
-      <w:start w:val="2"/>
-      <w:numFmt w:val="decimal"/>
-      <w:lvlText w:val="%3)"/>
-      <w:lvlJc w:val="left"/>
-      <w:pPr>
-        <w:ind w:left="2160" w:hanging="360"/>
-      </w:pPr>
-    </w:lvl>
-    <w:lvl w:ilvl="3">
-      <w:start w:val="2"/>
-      <w:numFmt w:val="decimal"/>
-      <w:lvlText w:val="%4)"/>
-      <w:lvlJc w:val="left"/>
-      <w:pPr>
-        <w:ind w:left="2880" w:hanging="360"/>
-      </w:pPr>
-    </w:lvl>
-    <w:lvl w:ilvl="4">
-      <w:start w:val="2"/>
-      <w:numFmt w:val="decimal"/>
-      <w:lvlText w:val="%5)"/>
-      <w:lvlJc w:val="left"/>
-      <w:pPr>
-        <w:ind w:left="3600" w:hanging="360"/>
-      </w:pPr>
-    </w:lvl>
-    <w:lvl w:ilvl="5">
-      <w:start w:val="2"/>
-      <w:numFmt w:val="decimal"/>
-      <w:lvlText w:val="%6)"/>
-      <w:lvlJc w:val="left"/>
-      <w:pPr>
-        <w:ind w:left="4320" w:hanging="360"/>
-      </w:pPr>
-    </w:lvl>
-    <w:lvl w:ilvl="6">
-      <w:start w:val="2"/>
-      <w:numFmt w:val="decimal"/>
-      <w:lvlText w:val="%7)"/>
-      <w:lvlJc w:val="left"/>
-      <w:pPr>
-        <w:ind w:left="5040" w:hanging="360"/>
-      </w:pPr>
-    </w:lvl>
-    <w:lvl w:ilvl="7">
-      <w:start w:val="2"/>
-      <w:numFmt w:val="decimal"/>
-      <w:lvlText w:val="%8)"/>
-      <w:lvlJc w:val="left"/>
-      <w:pPr>
-        <w:ind w:left="5760" w:hanging="360"/>
-      </w:pPr>
-    </w:lvl>
-    <w:lvl w:ilvl="8">
-      <w:start w:val="2"/>
-      <w:numFmt w:val="decimal"/>
-      <w:lvlText w:val="%9)"/>
-      <w:lvlJc w:val="left"/>
-      <w:pPr>
-        <w:ind w:left="6480" w:hanging="360"/>
-      </w:pPr>
-    </w:lvl>
-  </w:abstractNum>
-  <w:num w16cid:durableId="557859583" w:numId="1">
+  <w:num w:numId="1" w16cid:durableId="557859583">
     <w:abstractNumId w:val="0"/>
   </w:num>
-  <w:num w16cid:durableId="277100849" w:numId="2">
+  <w:num w:numId="2" w16cid:durableId="277100849">
     <w:abstractNumId w:val="2"/>
     <w:lvlOverride w:ilvl="0">
       <w:startOverride w:val="1"/>
@@ -1632,7 +1401,7 @@
       <w:startOverride w:val="1"/>
     </w:lvlOverride>
   </w:num>
-  <w:num w16cid:durableId="635379494" w:numId="3">
+  <w:num w:numId="3" w16cid:durableId="635379494">
     <w:abstractNumId w:val="3"/>
     <w:lvlOverride w:ilvl="0">
       <w:startOverride w:val="2"/>
@@ -1662,7 +1431,7 @@
       <w:startOverride w:val="2"/>
     </w:lvlOverride>
   </w:num>
-  <w:num w16cid:durableId="197354920" w:numId="4">
+  <w:num w:numId="4" w16cid:durableId="197354920">
     <w:abstractNumId w:val="4"/>
     <w:lvlOverride w:ilvl="0">
       <w:startOverride w:val="3"/>
@@ -1692,10 +1461,10 @@
       <w:startOverride w:val="3"/>
     </w:lvlOverride>
   </w:num>
-  <w:num w16cid:durableId="466044775" w:numId="5">
+  <w:num w:numId="5" w16cid:durableId="466044775">
     <w:abstractNumId w:val="1"/>
   </w:num>
-  <w:num w16cid:durableId="1941135981" w:numId="6">
+  <w:num w:numId="6" w16cid:durableId="1941135981">
     <w:abstractNumId w:val="5"/>
     <w:lvlOverride w:ilvl="0">
       <w:startOverride w:val="4"/>
@@ -1725,7 +1494,7 @@
       <w:startOverride w:val="4"/>
     </w:lvlOverride>
   </w:num>
-  <w:num w16cid:durableId="1466852175" w:numId="7">
+  <w:num w:numId="7" w16cid:durableId="1466852175">
     <w:abstractNumId w:val="6"/>
     <w:lvlOverride w:ilvl="0">
       <w:startOverride w:val="5"/>
@@ -1755,7 +1524,7 @@
       <w:startOverride w:val="5"/>
     </w:lvlOverride>
   </w:num>
-  <w:num w16cid:durableId="1919243502" w:numId="8">
+  <w:num w:numId="8" w16cid:durableId="1919243502">
     <w:abstractNumId w:val="7"/>
     <w:lvlOverride w:ilvl="0">
       <w:startOverride w:val="6"/>
@@ -1785,10 +1554,10 @@
       <w:startOverride w:val="6"/>
     </w:lvlOverride>
   </w:num>
-  <w:num w16cid:durableId="162934434" w:numId="9">
+  <w:num w:numId="9" w16cid:durableId="162934434">
     <w:abstractNumId w:val="1"/>
   </w:num>
-  <w:num w16cid:durableId="408308217" w:numId="10">
+  <w:num w:numId="10" w16cid:durableId="408308217">
     <w:abstractNumId w:val="8"/>
     <w:lvlOverride w:ilvl="0">
       <w:startOverride w:val="7"/>
@@ -1818,14 +1587,14 @@
       <w:startOverride w:val="7"/>
     </w:lvlOverride>
   </w:num>
-  <w:num w16cid:durableId="1288586745" w:numId="11">
+  <w:num w:numId="11" w16cid:durableId="1288586745">
     <w:abstractNumId w:val="1"/>
   </w:num>
-  <w:num w:numId="1000">
-    <w:abstractNumId w:val="990"/>
+  <w:num w:numId="12" w16cid:durableId="1713117721">
+    <w:abstractNumId w:val="0"/>
   </w:num>
-  <w:num w:numId="1001">
-    <w:abstractNumId w:val="99421"/>
+  <w:num w:numId="13" w16cid:durableId="407728382">
+    <w:abstractNumId w:val="2"/>
     <w:lvlOverride w:ilvl="0">
       <w:startOverride w:val="1"/>
     </w:lvlOverride>
@@ -1854,8 +1623,8 @@
       <w:startOverride w:val="1"/>
     </w:lvlOverride>
   </w:num>
-  <w:num w:numId="1002">
-    <w:abstractNumId w:val="99422"/>
+  <w:num w:numId="14" w16cid:durableId="1792362279">
+    <w:abstractNumId w:val="3"/>
     <w:lvlOverride w:ilvl="0">
       <w:startOverride w:val="2"/>
     </w:lvlOverride>
@@ -1888,14 +1657,14 @@
 </file>
 
 <file path=word/styles.xml><?xml version="1.0" encoding="utf-8"?>
-<w:styles xmlns:mc="http://schemas.openxmlformats.org/markup-compatibility/2006" xmlns:r="http://schemas.openxmlformats.org/officeDocument/2006/relationships" xmlns:w="http://schemas.openxmlformats.org/wordprocessingml/2006/main" xmlns:w14="http://schemas.microsoft.com/office/word/2010/wordml" xmlns:w15="http://schemas.microsoft.com/office/word/2012/wordml" xmlns:w16="http://schemas.microsoft.com/office/word/2018/wordml" xmlns:w16cex="http://schemas.microsoft.com/office/word/2018/wordml/cex" xmlns:w16cid="http://schemas.microsoft.com/office/word/2016/wordml/cid" xmlns:w16sdtdh="http://schemas.microsoft.com/office/word/2020/wordml/sdtdatahash" xmlns:w16se="http://schemas.microsoft.com/office/word/2015/wordml/symex" mc:Ignorable="w14 w15 w16se w16cid w16 w16cex w16sdtdh">
+<w:styles xmlns:mc="http://schemas.openxmlformats.org/markup-compatibility/2006" xmlns:r="http://schemas.openxmlformats.org/officeDocument/2006/relationships" xmlns:w="http://schemas.openxmlformats.org/wordprocessingml/2006/main" xmlns:w14="http://schemas.microsoft.com/office/word/2010/wordml" xmlns:w15="http://schemas.microsoft.com/office/word/2012/wordml" xmlns:w16cex="http://schemas.microsoft.com/office/word/2018/wordml/cex" xmlns:w16cid="http://schemas.microsoft.com/office/word/2016/wordml/cid" xmlns:w16="http://schemas.microsoft.com/office/word/2018/wordml" xmlns:w16du="http://schemas.microsoft.com/office/word/2023/wordml/word16du" xmlns:w16sdtdh="http://schemas.microsoft.com/office/word/2020/wordml/sdtdatahash" xmlns:w16sdtfl="http://schemas.microsoft.com/office/word/2024/wordml/sdtformatlock" xmlns:w16se="http://schemas.microsoft.com/office/word/2015/wordml/symex" mc:Ignorable="w14 w15 w16se w16cid w16 w16cex w16sdtdh w16sdtfl w16du">
   <w:docDefaults>
     <w:rPrDefault>
       <w:rPr>
-        <w:rFonts w:asciiTheme="minorHAnsi" w:cstheme="minorBidi" w:eastAsiaTheme="minorHAnsi" w:hAnsiTheme="minorHAnsi"/>
+        <w:rFonts w:asciiTheme="minorHAnsi" w:eastAsiaTheme="minorHAnsi" w:hAnsiTheme="minorHAnsi" w:cstheme="minorBidi"/>
         <w:sz w:val="24"/>
         <w:szCs w:val="24"/>
-        <w:lang w:bidi="ar-SA" w:eastAsia="en-US" w:val="en-US"/>
+        <w:lang w:val="en-US" w:eastAsia="en-US" w:bidi="ar-SA"/>
       </w:rPr>
     </w:rPrDefault>
     <w:pPrDefault>
@@ -1904,7 +1673,7 @@
       </w:pPr>
     </w:pPrDefault>
   </w:docDefaults>
-  <w:latentStyles w:count="376" w:defLockedState="0" w:defQFormat="0" w:defSemiHidden="0" w:defUIPriority="0" w:defUnhideWhenUsed="0">
+  <w:latentStyles w:defLockedState="0" w:defUIPriority="0" w:defSemiHidden="0" w:defUnhideWhenUsed="0" w:defQFormat="0" w:count="376">
     <w:lsdException w:name="heading 5" w:semiHidden="1" w:unhideWhenUsed="1"/>
     <w:lsdException w:name="index 2" w:semiHidden="1" w:unhideWhenUsed="1"/>
     <w:lsdException w:name="index 3" w:semiHidden="1" w:unhideWhenUsed="1"/>
@@ -2042,6 +1811,13 @@
     <w:lsdException w:name="Placeholder Text" w:semiHidden="1"/>
     <w:lsdException w:name="Light Shading"/>
     <w:lsdException w:name="Light List"/>
+    <w:lsdException w:name="Light Grid"/>
+    <w:lsdException w:name="Medium Shading 1"/>
+    <w:lsdException w:name="Medium Shading 2"/>
+    <w:lsdException w:name="Medium List 1"/>
+    <w:lsdException w:name="Medium List 2"/>
+    <w:lsdException w:name="Medium Grid 1"/>
+    <w:lsdException w:name="Medium Grid 2"/>
     <w:lsdException w:name="Medium Grid 3"/>
     <w:lsdException w:name="Dark List"/>
     <w:lsdException w:name="Colorful Shading"/>
@@ -2235,11 +2011,11 @@
     <w:lsdException w:name="Unresolved Mention" w:semiHidden="1" w:uiPriority="99" w:unhideWhenUsed="1"/>
     <w:lsdException w:name="Smart Link" w:semiHidden="1" w:uiPriority="99" w:unhideWhenUsed="1"/>
   </w:latentStyles>
-  <w:style w:default="1" w:styleId="Normal" w:type="paragraph">
+  <w:style w:type="paragraph" w:default="1" w:styleId="Normal">
     <w:name w:val="Normal"/>
     <w:qFormat/>
   </w:style>
-  <w:style w:styleId="Heading1" w:type="paragraph">
+  <w:style w:type="paragraph" w:styleId="Heading1">
     <w:name w:val="heading 1"/>
     <w:basedOn w:val="Normal"/>
     <w:next w:val="BodyText"/>
@@ -2248,19 +2024,19 @@
     <w:pPr>
       <w:keepNext/>
       <w:keepLines/>
-      <w:spacing w:after="0" w:before="480"/>
+      <w:spacing w:before="480" w:after="0"/>
       <w:outlineLvl w:val="0"/>
     </w:pPr>
     <w:rPr>
-      <w:rFonts w:asciiTheme="majorHAnsi" w:cstheme="majorBidi" w:eastAsiaTheme="majorEastAsia" w:hAnsiTheme="majorHAnsi"/>
+      <w:rFonts w:asciiTheme="majorHAnsi" w:eastAsiaTheme="majorEastAsia" w:hAnsiTheme="majorHAnsi" w:cstheme="majorBidi"/>
       <w:b/>
       <w:bCs/>
-      <w:color w:themeColor="accent1" w:val="4F81BD"/>
+      <w:color w:val="4F81BD" w:themeColor="accent1"/>
       <w:sz w:val="32"/>
       <w:szCs w:val="32"/>
     </w:rPr>
   </w:style>
-  <w:style w:styleId="Heading2" w:type="paragraph">
+  <w:style w:type="paragraph" w:styleId="Heading2">
     <w:name w:val="heading 2"/>
     <w:basedOn w:val="Normal"/>
     <w:next w:val="BodyText"/>
@@ -2270,19 +2046,19 @@
     <w:pPr>
       <w:keepNext/>
       <w:keepLines/>
-      <w:spacing w:after="0" w:before="200"/>
+      <w:spacing w:before="200" w:after="0"/>
       <w:outlineLvl w:val="1"/>
     </w:pPr>
     <w:rPr>
-      <w:rFonts w:asciiTheme="majorHAnsi" w:cstheme="majorBidi" w:eastAsiaTheme="majorEastAsia" w:hAnsiTheme="majorHAnsi"/>
+      <w:rFonts w:asciiTheme="majorHAnsi" w:eastAsiaTheme="majorEastAsia" w:hAnsiTheme="majorHAnsi" w:cstheme="majorBidi"/>
       <w:b/>
       <w:bCs/>
-      <w:color w:themeColor="accent1" w:val="4F81BD"/>
+      <w:color w:val="4F81BD" w:themeColor="accent1"/>
       <w:sz w:val="28"/>
       <w:szCs w:val="28"/>
     </w:rPr>
   </w:style>
-  <w:style w:styleId="Heading3" w:type="paragraph">
+  <w:style w:type="paragraph" w:styleId="Heading3">
     <w:name w:val="heading 3"/>
     <w:basedOn w:val="Normal"/>
     <w:next w:val="BodyText"/>
@@ -2292,17 +2068,17 @@
     <w:pPr>
       <w:keepNext/>
       <w:keepLines/>
-      <w:spacing w:after="0" w:before="200"/>
+      <w:spacing w:before="200" w:after="0"/>
       <w:outlineLvl w:val="2"/>
     </w:pPr>
     <w:rPr>
-      <w:rFonts w:asciiTheme="majorHAnsi" w:cstheme="majorBidi" w:eastAsiaTheme="majorEastAsia" w:hAnsiTheme="majorHAnsi"/>
+      <w:rFonts w:asciiTheme="majorHAnsi" w:eastAsiaTheme="majorEastAsia" w:hAnsiTheme="majorHAnsi" w:cstheme="majorBidi"/>
       <w:b/>
       <w:bCs/>
-      <w:color w:themeColor="accent1" w:val="4F81BD"/>
-    </w:rPr>
-  </w:style>
-  <w:style w:styleId="Heading4" w:type="paragraph">
+      <w:color w:val="4F81BD" w:themeColor="accent1"/>
+    </w:rPr>
+  </w:style>
+  <w:style w:type="paragraph" w:styleId="Heading4">
     <w:name w:val="heading 4"/>
     <w:basedOn w:val="Normal"/>
     <w:next w:val="BodyText"/>
@@ -2312,17 +2088,17 @@
     <w:pPr>
       <w:keepNext/>
       <w:keepLines/>
-      <w:spacing w:after="0" w:before="200"/>
+      <w:spacing w:before="200" w:after="0"/>
       <w:outlineLvl w:val="3"/>
     </w:pPr>
     <w:rPr>
-      <w:rFonts w:asciiTheme="majorHAnsi" w:cstheme="majorBidi" w:eastAsiaTheme="majorEastAsia" w:hAnsiTheme="majorHAnsi"/>
+      <w:rFonts w:asciiTheme="majorHAnsi" w:eastAsiaTheme="majorEastAsia" w:hAnsiTheme="majorHAnsi" w:cstheme="majorBidi"/>
       <w:bCs/>
       <w:i/>
-      <w:color w:themeColor="accent1" w:val="4F81BD"/>
-    </w:rPr>
-  </w:style>
-  <w:style w:styleId="Heading5" w:type="paragraph">
+      <w:color w:val="4F81BD" w:themeColor="accent1"/>
+    </w:rPr>
+  </w:style>
+  <w:style w:type="paragraph" w:styleId="Heading5">
     <w:name w:val="heading 5"/>
     <w:basedOn w:val="Normal"/>
     <w:next w:val="BodyText"/>
@@ -2332,16 +2108,16 @@
     <w:pPr>
       <w:keepNext/>
       <w:keepLines/>
-      <w:spacing w:after="0" w:before="200"/>
+      <w:spacing w:before="200" w:after="0"/>
       <w:outlineLvl w:val="4"/>
     </w:pPr>
     <w:rPr>
-      <w:rFonts w:asciiTheme="majorHAnsi" w:cstheme="majorBidi" w:eastAsiaTheme="majorEastAsia" w:hAnsiTheme="majorHAnsi"/>
+      <w:rFonts w:asciiTheme="majorHAnsi" w:eastAsiaTheme="majorEastAsia" w:hAnsiTheme="majorHAnsi" w:cstheme="majorBidi"/>
       <w:iCs/>
-      <w:color w:themeColor="accent1" w:val="4F81BD"/>
-    </w:rPr>
-  </w:style>
-  <w:style w:styleId="Heading6" w:type="paragraph">
+      <w:color w:val="4F81BD" w:themeColor="accent1"/>
+    </w:rPr>
+  </w:style>
+  <w:style w:type="paragraph" w:styleId="Heading6">
     <w:name w:val="heading 6"/>
     <w:basedOn w:val="Normal"/>
     <w:next w:val="BodyText"/>
@@ -2351,15 +2127,15 @@
     <w:pPr>
       <w:keepNext/>
       <w:keepLines/>
-      <w:spacing w:after="0" w:before="200"/>
+      <w:spacing w:before="200" w:after="0"/>
       <w:outlineLvl w:val="5"/>
     </w:pPr>
     <w:rPr>
-      <w:rFonts w:asciiTheme="majorHAnsi" w:cstheme="majorBidi" w:eastAsiaTheme="majorEastAsia" w:hAnsiTheme="majorHAnsi"/>
-      <w:color w:themeColor="accent1" w:val="4F81BD"/>
-    </w:rPr>
-  </w:style>
-  <w:style w:styleId="Heading7" w:type="paragraph">
+      <w:rFonts w:asciiTheme="majorHAnsi" w:eastAsiaTheme="majorEastAsia" w:hAnsiTheme="majorHAnsi" w:cstheme="majorBidi"/>
+      <w:color w:val="4F81BD" w:themeColor="accent1"/>
+    </w:rPr>
+  </w:style>
+  <w:style w:type="paragraph" w:styleId="Heading7">
     <w:name w:val="heading 7"/>
     <w:basedOn w:val="Normal"/>
     <w:next w:val="BodyText"/>
@@ -2369,15 +2145,15 @@
     <w:pPr>
       <w:keepNext/>
       <w:keepLines/>
-      <w:spacing w:after="0" w:before="200"/>
+      <w:spacing w:before="200" w:after="0"/>
       <w:outlineLvl w:val="6"/>
     </w:pPr>
     <w:rPr>
-      <w:rFonts w:asciiTheme="majorHAnsi" w:cstheme="majorBidi" w:eastAsiaTheme="majorEastAsia" w:hAnsiTheme="majorHAnsi"/>
-      <w:color w:themeColor="accent1" w:val="4F81BD"/>
-    </w:rPr>
-  </w:style>
-  <w:style w:styleId="Heading8" w:type="paragraph">
+      <w:rFonts w:asciiTheme="majorHAnsi" w:eastAsiaTheme="majorEastAsia" w:hAnsiTheme="majorHAnsi" w:cstheme="majorBidi"/>
+      <w:color w:val="4F81BD" w:themeColor="accent1"/>
+    </w:rPr>
+  </w:style>
+  <w:style w:type="paragraph" w:styleId="Heading8">
     <w:name w:val="heading 8"/>
     <w:basedOn w:val="Normal"/>
     <w:next w:val="BodyText"/>
@@ -2387,15 +2163,15 @@
     <w:pPr>
       <w:keepNext/>
       <w:keepLines/>
-      <w:spacing w:after="0" w:before="200"/>
+      <w:spacing w:before="200" w:after="0"/>
       <w:outlineLvl w:val="7"/>
     </w:pPr>
     <w:rPr>
-      <w:rFonts w:asciiTheme="majorHAnsi" w:cstheme="majorBidi" w:eastAsiaTheme="majorEastAsia" w:hAnsiTheme="majorHAnsi"/>
-      <w:color w:themeColor="accent1" w:val="4F81BD"/>
-    </w:rPr>
-  </w:style>
-  <w:style w:styleId="Heading9" w:type="paragraph">
+      <w:rFonts w:asciiTheme="majorHAnsi" w:eastAsiaTheme="majorEastAsia" w:hAnsiTheme="majorHAnsi" w:cstheme="majorBidi"/>
+      <w:color w:val="4F81BD" w:themeColor="accent1"/>
+    </w:rPr>
+  </w:style>
+  <w:style w:type="paragraph" w:styleId="Heading9">
     <w:name w:val="heading 9"/>
     <w:basedOn w:val="Normal"/>
     <w:next w:val="BodyText"/>
@@ -2405,64 +2181,64 @@
     <w:pPr>
       <w:keepNext/>
       <w:keepLines/>
-      <w:spacing w:after="0" w:before="200"/>
+      <w:spacing w:before="200" w:after="0"/>
       <w:outlineLvl w:val="8"/>
     </w:pPr>
     <w:rPr>
-      <w:rFonts w:asciiTheme="majorHAnsi" w:cstheme="majorBidi" w:eastAsiaTheme="majorEastAsia" w:hAnsiTheme="majorHAnsi"/>
-      <w:color w:themeColor="accent1" w:val="4F81BD"/>
-    </w:rPr>
-  </w:style>
-  <w:style w:default="1" w:styleId="DefaultParagraphFont" w:type="character">
+      <w:rFonts w:asciiTheme="majorHAnsi" w:eastAsiaTheme="majorEastAsia" w:hAnsiTheme="majorHAnsi" w:cstheme="majorBidi"/>
+      <w:color w:val="4F81BD" w:themeColor="accent1"/>
+    </w:rPr>
+  </w:style>
+  <w:style w:type="character" w:default="1" w:styleId="DefaultParagraphFont">
     <w:name w:val="Default Paragraph Font"/>
     <w:uiPriority w:val="1"/>
     <w:semiHidden/>
     <w:unhideWhenUsed/>
   </w:style>
-  <w:style w:default="1" w:styleId="TableNormal" w:type="table">
+  <w:style w:type="table" w:default="1" w:styleId="TableNormal">
     <w:name w:val="Normal Table"/>
     <w:uiPriority w:val="99"/>
     <w:semiHidden/>
     <w:unhideWhenUsed/>
     <w:tblPr>
-      <w:tblInd w:type="dxa" w:w="0"/>
+      <w:tblInd w:w="0" w:type="dxa"/>
       <w:tblCellMar>
-        <w:top w:type="dxa" w:w="0"/>
-        <w:left w:type="dxa" w:w="108"/>
-        <w:bottom w:type="dxa" w:w="0"/>
-        <w:right w:type="dxa" w:w="108"/>
+        <w:top w:w="0" w:type="dxa"/>
+        <w:left w:w="108" w:type="dxa"/>
+        <w:bottom w:w="0" w:type="dxa"/>
+        <w:right w:w="108" w:type="dxa"/>
       </w:tblCellMar>
     </w:tblPr>
   </w:style>
-  <w:style w:default="1" w:styleId="NoList" w:type="numbering">
+  <w:style w:type="numbering" w:default="1" w:styleId="NoList">
     <w:name w:val="No List"/>
     <w:uiPriority w:val="99"/>
     <w:semiHidden/>
     <w:unhideWhenUsed/>
   </w:style>
-  <w:style w:styleId="BodyText" w:type="paragraph">
+  <w:style w:type="paragraph" w:styleId="BodyText">
     <w:name w:val="Body Text"/>
     <w:basedOn w:val="Normal"/>
     <w:qFormat/>
     <w:pPr>
-      <w:spacing w:after="180" w:before="180"/>
+      <w:spacing w:before="180" w:after="180"/>
     </w:pPr>
   </w:style>
-  <w:style w:customStyle="1" w:styleId="FirstParagraph" w:type="paragraph">
+  <w:style w:type="paragraph" w:customStyle="1" w:styleId="FirstParagraph">
     <w:name w:val="First Paragraph"/>
     <w:basedOn w:val="BodyText"/>
     <w:next w:val="BodyText"/>
     <w:qFormat/>
   </w:style>
-  <w:style w:customStyle="1" w:styleId="Compact" w:type="paragraph">
+  <w:style w:type="paragraph" w:customStyle="1" w:styleId="Compact">
     <w:name w:val="Compact"/>
     <w:basedOn w:val="BodyText"/>
     <w:qFormat/>
     <w:pPr>
-      <w:spacing w:after="36" w:before="36"/>
+      <w:spacing w:before="36" w:after="36"/>
     </w:pPr>
   </w:style>
-  <w:style w:styleId="Title" w:type="paragraph">
+  <w:style w:type="paragraph" w:styleId="Title">
     <w:name w:val="Title"/>
     <w:basedOn w:val="Normal"/>
     <w:next w:val="BodyText"/>
@@ -2470,19 +2246,19 @@
     <w:pPr>
       <w:keepNext/>
       <w:keepLines/>
-      <w:spacing w:after="240" w:before="480"/>
+      <w:spacing w:before="480" w:after="240"/>
       <w:jc w:val="center"/>
     </w:pPr>
     <w:rPr>
-      <w:rFonts w:asciiTheme="majorHAnsi" w:cstheme="majorBidi" w:eastAsiaTheme="majorEastAsia" w:hAnsiTheme="majorHAnsi"/>
+      <w:rFonts w:asciiTheme="majorHAnsi" w:eastAsiaTheme="majorEastAsia" w:hAnsiTheme="majorHAnsi" w:cstheme="majorBidi"/>
       <w:b/>
       <w:bCs/>
-      <w:color w:themeColor="accent1" w:themeShade="B5" w:val="345A8A"/>
+      <w:color w:val="345A8A" w:themeColor="accent1" w:themeShade="B5"/>
       <w:sz w:val="36"/>
       <w:szCs w:val="36"/>
     </w:rPr>
   </w:style>
-  <w:style w:styleId="Subtitle" w:type="paragraph">
+  <w:style w:type="paragraph" w:styleId="Subtitle">
     <w:name w:val="Subtitle"/>
     <w:basedOn w:val="Title"/>
     <w:next w:val="BodyText"/>
@@ -2495,7 +2271,7 @@
       <w:szCs w:val="30"/>
     </w:rPr>
   </w:style>
-  <w:style w:customStyle="1" w:styleId="Author" w:type="paragraph">
+  <w:style w:type="paragraph" w:customStyle="1" w:styleId="Author">
     <w:name w:val="Author"/>
     <w:next w:val="BodyText"/>
     <w:qFormat/>
@@ -2505,7 +2281,7 @@
       <w:jc w:val="center"/>
     </w:pPr>
   </w:style>
-  <w:style w:styleId="Date" w:type="paragraph">
+  <w:style w:type="paragraph" w:styleId="Date">
     <w:name w:val="Date"/>
     <w:next w:val="BodyText"/>
     <w:qFormat/>
@@ -2515,7 +2291,7 @@
       <w:jc w:val="center"/>
     </w:pPr>
   </w:style>
-  <w:style w:customStyle="1" w:styleId="Abstract" w:type="paragraph">
+  <w:style w:type="paragraph" w:customStyle="1" w:styleId="Abstract">
     <w:name w:val="Abstract"/>
     <w:basedOn w:val="Normal"/>
     <w:next w:val="BodyText"/>
@@ -2523,19 +2299,19 @@
     <w:pPr>
       <w:keepNext/>
       <w:keepLines/>
-      <w:spacing w:after="300" w:before="300"/>
+      <w:spacing w:before="300" w:after="300"/>
     </w:pPr>
     <w:rPr>
       <w:sz w:val="20"/>
       <w:szCs w:val="20"/>
     </w:rPr>
   </w:style>
-  <w:style w:styleId="Bibliography" w:type="paragraph">
+  <w:style w:type="paragraph" w:styleId="Bibliography">
     <w:name w:val="Bibliography"/>
     <w:basedOn w:val="Normal"/>
     <w:qFormat/>
   </w:style>
-  <w:style w:styleId="BlockText" w:type="paragraph">
+  <w:style w:type="paragraph" w:styleId="BlockText">
     <w:name w:val="Block Text"/>
     <w:basedOn w:val="BodyText"/>
     <w:next w:val="BodyText"/>
@@ -2543,29 +2319,29 @@
     <w:unhideWhenUsed/>
     <w:qFormat/>
     <w:pPr>
-      <w:spacing w:after="100" w:before="100"/>
+      <w:spacing w:before="100" w:after="100"/>
       <w:ind w:left="480" w:right="480"/>
     </w:pPr>
   </w:style>
-  <w:style w:styleId="FootnoteText" w:type="paragraph">
+  <w:style w:type="paragraph" w:styleId="FootnoteText">
     <w:name w:val="footnote text"/>
     <w:basedOn w:val="Normal"/>
     <w:uiPriority w:val="9"/>
     <w:unhideWhenUsed/>
     <w:qFormat/>
   </w:style>
-  <w:style w:customStyle="1" w:styleId="Table" w:type="table">
+  <w:style w:type="table" w:customStyle="1" w:styleId="Table">
     <w:name w:val="Table"/>
     <w:semiHidden/>
     <w:unhideWhenUsed/>
     <w:qFormat/>
     <w:tblPr>
-      <w:tblInd w:type="dxa" w:w="0"/>
+      <w:tblInd w:w="0" w:type="dxa"/>
       <w:tblCellMar>
-        <w:top w:type="dxa" w:w="0"/>
-        <w:left w:type="dxa" w:w="108"/>
-        <w:bottom w:type="dxa" w:w="0"/>
-        <w:right w:type="dxa" w:w="108"/>
+        <w:top w:w="0" w:type="dxa"/>
+        <w:left w:w="108" w:type="dxa"/>
+        <w:bottom w:w="0" w:type="dxa"/>
+        <w:right w:w="108" w:type="dxa"/>
       </w:tblCellMar>
     </w:tblPr>
     <w:tblStylePr w:type="firstRow">
@@ -2577,13 +2353,13 @@
       </w:trPr>
       <w:tcPr>
         <w:tcBorders>
-          <w:bottom w:color="auto" w:space="0" w:sz="0" w:val="single"/>
+          <w:bottom w:val="single" w:sz="0" w:space="0" w:color="auto"/>
         </w:tcBorders>
         <w:vAlign w:val="bottom"/>
       </w:tcPr>
     </w:tblStylePr>
   </w:style>
-  <w:style w:customStyle="1" w:styleId="DefinitionTerm" w:type="paragraph">
+  <w:style w:type="paragraph" w:customStyle="1" w:styleId="DefinitionTerm">
     <w:name w:val="Definition Term"/>
     <w:basedOn w:val="Normal"/>
     <w:next w:val="Definition"/>
@@ -2596,11 +2372,11 @@
       <w:b/>
     </w:rPr>
   </w:style>
-  <w:style w:customStyle="1" w:styleId="Definition" w:type="paragraph">
+  <w:style w:type="paragraph" w:customStyle="1" w:styleId="Definition">
     <w:name w:val="Definition"/>
     <w:basedOn w:val="Normal"/>
   </w:style>
-  <w:style w:styleId="Caption" w:type="paragraph">
+  <w:style w:type="paragraph" w:styleId="Caption">
     <w:name w:val="caption"/>
     <w:basedOn w:val="Normal"/>
     <w:link w:val="CaptionChar"/>
@@ -2611,34 +2387,34 @@
       <w:i/>
     </w:rPr>
   </w:style>
-  <w:style w:customStyle="1" w:styleId="TableCaption" w:type="paragraph">
+  <w:style w:type="paragraph" w:customStyle="1" w:styleId="TableCaption">
     <w:name w:val="Table Caption"/>
     <w:basedOn w:val="Caption"/>
     <w:pPr>
       <w:keepNext/>
     </w:pPr>
   </w:style>
-  <w:style w:customStyle="1" w:styleId="ImageCaption" w:type="paragraph">
+  <w:style w:type="paragraph" w:customStyle="1" w:styleId="ImageCaption">
     <w:name w:val="Image Caption"/>
     <w:basedOn w:val="Caption"/>
   </w:style>
-  <w:style w:customStyle="1" w:styleId="Figure" w:type="paragraph">
+  <w:style w:type="paragraph" w:customStyle="1" w:styleId="Figure">
     <w:name w:val="Figure"/>
     <w:basedOn w:val="Normal"/>
   </w:style>
-  <w:style w:customStyle="1" w:styleId="CaptionedFigure" w:type="paragraph">
+  <w:style w:type="paragraph" w:customStyle="1" w:styleId="CaptionedFigure">
     <w:name w:val="Captioned Figure"/>
     <w:basedOn w:val="Figure"/>
     <w:pPr>
       <w:keepNext/>
     </w:pPr>
   </w:style>
-  <w:style w:customStyle="1" w:styleId="CaptionChar" w:type="character">
+  <w:style w:type="character" w:customStyle="1" w:styleId="CaptionChar">
     <w:name w:val="Caption Char"/>
     <w:basedOn w:val="DefaultParagraphFont"/>
     <w:link w:val="Caption"/>
   </w:style>
-  <w:style w:customStyle="1" w:styleId="VerbatimChar" w:type="character">
+  <w:style w:type="character" w:customStyle="1" w:styleId="VerbatimChar">
     <w:name w:val="Verbatim Char"/>
     <w:basedOn w:val="CaptionChar"/>
     <w:link w:val="SourceCode"/>
@@ -2647,25 +2423,25 @@
       <w:sz w:val="22"/>
     </w:rPr>
   </w:style>
-  <w:style w:customStyle="1" w:styleId="SectionNumber" w:type="character">
+  <w:style w:type="character" w:customStyle="1" w:styleId="SectionNumber">
     <w:name w:val="Section Number"/>
     <w:basedOn w:val="CaptionChar"/>
   </w:style>
-  <w:style w:styleId="FootnoteReference" w:type="character">
+  <w:style w:type="character" w:styleId="FootnoteReference">
     <w:name w:val="footnote reference"/>
     <w:basedOn w:val="CaptionChar"/>
     <w:rPr>
       <w:vertAlign w:val="superscript"/>
     </w:rPr>
   </w:style>
-  <w:style w:styleId="Hyperlink" w:type="character">
+  <w:style w:type="character" w:styleId="Hyperlink">
     <w:name w:val="Hyperlink"/>
     <w:basedOn w:val="CaptionChar"/>
     <w:rPr>
-      <w:color w:themeColor="accent1" w:val="4F81BD"/>
-    </w:rPr>
-  </w:style>
-  <w:style w:styleId="TOCHeading" w:type="paragraph">
+      <w:color w:val="4F81BD" w:themeColor="accent1"/>
+    </w:rPr>
+  </w:style>
+  <w:style w:type="paragraph" w:styleId="TOCHeading">
     <w:name w:val="TOC Heading"/>
     <w:basedOn w:val="Heading1"/>
     <w:next w:val="BodyText"/>
@@ -2679,149 +2455,149 @@
     <w:rPr>
       <w:b w:val="0"/>
       <w:bCs w:val="0"/>
-      <w:color w:themeColor="accent1" w:themeShade="BF" w:val="365F91"/>
-    </w:rPr>
-  </w:style>
-  <w:style w:customStyle="1" w:styleId="SourceCode" w:type="paragraph">
+      <w:color w:val="365F91" w:themeColor="accent1" w:themeShade="BF"/>
+    </w:rPr>
+  </w:style>
+  <w:style w:type="paragraph" w:customStyle="1" w:styleId="SourceCode">
     <w:name w:val="Source Code"/>
     <w:basedOn w:val="Normal"/>
     <w:link w:val="VerbatimChar"/>
     <w:pPr>
-      <w:shd w:color="auto" w:fill="F1F3F5" w:val="clear"/>
+      <w:shd w:val="clear" w:color="auto" w:fill="F1F3F5"/>
       <w:wordWrap w:val="0"/>
     </w:pPr>
   </w:style>
-  <w:style w:customStyle="1" w:styleId="KeywordTok" w:type="character">
+  <w:style w:type="character" w:customStyle="1" w:styleId="KeywordTok">
     <w:name w:val="KeywordTok"/>
     <w:basedOn w:val="VerbatimChar"/>
     <w:rPr>
       <w:rFonts w:ascii="Consolas" w:hAnsi="Consolas"/>
       <w:color w:val="003B4F"/>
       <w:sz w:val="22"/>
-      <w:shd w:color="auto" w:fill="F1F3F5" w:val="clear"/>
-    </w:rPr>
-  </w:style>
-  <w:style w:customStyle="1" w:styleId="DataTypeTok" w:type="character">
+      <w:shd w:val="clear" w:color="auto" w:fill="F1F3F5"/>
+    </w:rPr>
+  </w:style>
+  <w:style w:type="character" w:customStyle="1" w:styleId="DataTypeTok">
     <w:name w:val="DataTypeTok"/>
     <w:basedOn w:val="VerbatimChar"/>
     <w:rPr>
       <w:rFonts w:ascii="Consolas" w:hAnsi="Consolas"/>
       <w:color w:val="AD0000"/>
       <w:sz w:val="22"/>
-      <w:shd w:color="auto" w:fill="F1F3F5" w:val="clear"/>
-    </w:rPr>
-  </w:style>
-  <w:style w:customStyle="1" w:styleId="DecValTok" w:type="character">
+      <w:shd w:val="clear" w:color="auto" w:fill="F1F3F5"/>
+    </w:rPr>
+  </w:style>
+  <w:style w:type="character" w:customStyle="1" w:styleId="DecValTok">
     <w:name w:val="DecValTok"/>
     <w:basedOn w:val="VerbatimChar"/>
     <w:rPr>
       <w:rFonts w:ascii="Consolas" w:hAnsi="Consolas"/>
       <w:color w:val="AD0000"/>
       <w:sz w:val="22"/>
-      <w:shd w:color="auto" w:fill="F1F3F5" w:val="clear"/>
-    </w:rPr>
-  </w:style>
-  <w:style w:customStyle="1" w:styleId="BaseNTok" w:type="character">
+      <w:shd w:val="clear" w:color="auto" w:fill="F1F3F5"/>
+    </w:rPr>
+  </w:style>
+  <w:style w:type="character" w:customStyle="1" w:styleId="BaseNTok">
     <w:name w:val="BaseNTok"/>
     <w:basedOn w:val="VerbatimChar"/>
     <w:rPr>
       <w:rFonts w:ascii="Consolas" w:hAnsi="Consolas"/>
       <w:color w:val="AD0000"/>
       <w:sz w:val="22"/>
-      <w:shd w:color="auto" w:fill="F1F3F5" w:val="clear"/>
-    </w:rPr>
-  </w:style>
-  <w:style w:customStyle="1" w:styleId="FloatTok" w:type="character">
+      <w:shd w:val="clear" w:color="auto" w:fill="F1F3F5"/>
+    </w:rPr>
+  </w:style>
+  <w:style w:type="character" w:customStyle="1" w:styleId="FloatTok">
     <w:name w:val="FloatTok"/>
     <w:basedOn w:val="VerbatimChar"/>
     <w:rPr>
       <w:rFonts w:ascii="Consolas" w:hAnsi="Consolas"/>
       <w:color w:val="AD0000"/>
       <w:sz w:val="22"/>
-      <w:shd w:color="auto" w:fill="F1F3F5" w:val="clear"/>
-    </w:rPr>
-  </w:style>
-  <w:style w:customStyle="1" w:styleId="ConstantTok" w:type="character">
+      <w:shd w:val="clear" w:color="auto" w:fill="F1F3F5"/>
+    </w:rPr>
+  </w:style>
+  <w:style w:type="character" w:customStyle="1" w:styleId="ConstantTok">
     <w:name w:val="ConstantTok"/>
     <w:basedOn w:val="VerbatimChar"/>
     <w:rPr>
       <w:rFonts w:ascii="Consolas" w:hAnsi="Consolas"/>
       <w:color w:val="8F5902"/>
       <w:sz w:val="22"/>
-      <w:shd w:color="auto" w:fill="F1F3F5" w:val="clear"/>
-    </w:rPr>
-  </w:style>
-  <w:style w:customStyle="1" w:styleId="CharTok" w:type="character">
+      <w:shd w:val="clear" w:color="auto" w:fill="F1F3F5"/>
+    </w:rPr>
+  </w:style>
+  <w:style w:type="character" w:customStyle="1" w:styleId="CharTok">
     <w:name w:val="CharTok"/>
     <w:basedOn w:val="VerbatimChar"/>
     <w:rPr>
       <w:rFonts w:ascii="Consolas" w:hAnsi="Consolas"/>
       <w:color w:val="20794D"/>
       <w:sz w:val="22"/>
-      <w:shd w:color="auto" w:fill="F1F3F5" w:val="clear"/>
-    </w:rPr>
-  </w:style>
-  <w:style w:customStyle="1" w:styleId="SpecialCharTok" w:type="character">
+      <w:shd w:val="clear" w:color="auto" w:fill="F1F3F5"/>
+    </w:rPr>
+  </w:style>
+  <w:style w:type="character" w:customStyle="1" w:styleId="SpecialCharTok">
     <w:name w:val="SpecialCharTok"/>
     <w:basedOn w:val="VerbatimChar"/>
     <w:rPr>
       <w:rFonts w:ascii="Consolas" w:hAnsi="Consolas"/>
       <w:color w:val="5E5E5E"/>
       <w:sz w:val="22"/>
-      <w:shd w:color="auto" w:fill="F1F3F5" w:val="clear"/>
-    </w:rPr>
-  </w:style>
-  <w:style w:customStyle="1" w:styleId="StringTok" w:type="character">
+      <w:shd w:val="clear" w:color="auto" w:fill="F1F3F5"/>
+    </w:rPr>
+  </w:style>
+  <w:style w:type="character" w:customStyle="1" w:styleId="StringTok">
     <w:name w:val="StringTok"/>
     <w:basedOn w:val="VerbatimChar"/>
     <w:rPr>
       <w:rFonts w:ascii="Consolas" w:hAnsi="Consolas"/>
       <w:color w:val="20794D"/>
       <w:sz w:val="22"/>
-      <w:shd w:color="auto" w:fill="F1F3F5" w:val="clear"/>
-    </w:rPr>
-  </w:style>
-  <w:style w:customStyle="1" w:styleId="VerbatimStringTok" w:type="character">
+      <w:shd w:val="clear" w:color="auto" w:fill="F1F3F5"/>
+    </w:rPr>
+  </w:style>
+  <w:style w:type="character" w:customStyle="1" w:styleId="VerbatimStringTok">
     <w:name w:val="VerbatimStringTok"/>
     <w:basedOn w:val="VerbatimChar"/>
     <w:rPr>
       <w:rFonts w:ascii="Consolas" w:hAnsi="Consolas"/>
       <w:color w:val="20794D"/>
       <w:sz w:val="22"/>
-      <w:shd w:color="auto" w:fill="F1F3F5" w:val="clear"/>
-    </w:rPr>
-  </w:style>
-  <w:style w:customStyle="1" w:styleId="SpecialStringTok" w:type="character">
+      <w:shd w:val="clear" w:color="auto" w:fill="F1F3F5"/>
+    </w:rPr>
+  </w:style>
+  <w:style w:type="character" w:customStyle="1" w:styleId="SpecialStringTok">
     <w:name w:val="SpecialStringTok"/>
     <w:basedOn w:val="VerbatimChar"/>
     <w:rPr>
       <w:rFonts w:ascii="Consolas" w:hAnsi="Consolas"/>
       <w:color w:val="20794D"/>
       <w:sz w:val="22"/>
-      <w:shd w:color="auto" w:fill="F1F3F5" w:val="clear"/>
-    </w:rPr>
-  </w:style>
-  <w:style w:customStyle="1" w:styleId="ImportTok" w:type="character">
+      <w:shd w:val="clear" w:color="auto" w:fill="F1F3F5"/>
+    </w:rPr>
+  </w:style>
+  <w:style w:type="character" w:customStyle="1" w:styleId="ImportTok">
     <w:name w:val="ImportTok"/>
     <w:basedOn w:val="VerbatimChar"/>
     <w:rPr>
       <w:rFonts w:ascii="Consolas" w:hAnsi="Consolas"/>
       <w:color w:val="00769E"/>
       <w:sz w:val="22"/>
-      <w:shd w:color="auto" w:fill="F1F3F5" w:val="clear"/>
-    </w:rPr>
-  </w:style>
-  <w:style w:customStyle="1" w:styleId="CommentTok" w:type="character">
+      <w:shd w:val="clear" w:color="auto" w:fill="F1F3F5"/>
+    </w:rPr>
+  </w:style>
+  <w:style w:type="character" w:customStyle="1" w:styleId="CommentTok">
     <w:name w:val="CommentTok"/>
     <w:basedOn w:val="VerbatimChar"/>
     <w:rPr>
       <w:rFonts w:ascii="Consolas" w:hAnsi="Consolas"/>
       <w:color w:val="5E5E5E"/>
       <w:sz w:val="22"/>
-      <w:shd w:color="auto" w:fill="F1F3F5" w:val="clear"/>
-    </w:rPr>
-  </w:style>
-  <w:style w:customStyle="1" w:styleId="DocumentationTok" w:type="character">
+      <w:shd w:val="clear" w:color="auto" w:fill="F1F3F5"/>
+    </w:rPr>
+  </w:style>
+  <w:style w:type="character" w:customStyle="1" w:styleId="DocumentationTok">
     <w:name w:val="DocumentationTok"/>
     <w:basedOn w:val="VerbatimChar"/>
     <w:rPr>
@@ -2829,20 +2605,20 @@
       <w:i/>
       <w:color w:val="5E5E5E"/>
       <w:sz w:val="22"/>
-      <w:shd w:color="auto" w:fill="F1F3F5" w:val="clear"/>
-    </w:rPr>
-  </w:style>
-  <w:style w:customStyle="1" w:styleId="AnnotationTok" w:type="character">
+      <w:shd w:val="clear" w:color="auto" w:fill="F1F3F5"/>
+    </w:rPr>
+  </w:style>
+  <w:style w:type="character" w:customStyle="1" w:styleId="AnnotationTok">
     <w:name w:val="AnnotationTok"/>
     <w:basedOn w:val="VerbatimChar"/>
     <w:rPr>
       <w:rFonts w:ascii="Consolas" w:hAnsi="Consolas"/>
       <w:color w:val="5E5E5E"/>
       <w:sz w:val="22"/>
-      <w:shd w:color="auto" w:fill="F1F3F5" w:val="clear"/>
-    </w:rPr>
-  </w:style>
-  <w:style w:customStyle="1" w:styleId="CommentVarTok" w:type="character">
+      <w:shd w:val="clear" w:color="auto" w:fill="F1F3F5"/>
+    </w:rPr>
+  </w:style>
+  <w:style w:type="character" w:customStyle="1" w:styleId="CommentVarTok">
     <w:name w:val="CommentVarTok"/>
     <w:basedOn w:val="VerbatimChar"/>
     <w:rPr>
@@ -2850,120 +2626,120 @@
       <w:i/>
       <w:color w:val="5E5E5E"/>
       <w:sz w:val="22"/>
-      <w:shd w:color="auto" w:fill="F1F3F5" w:val="clear"/>
-    </w:rPr>
-  </w:style>
-  <w:style w:customStyle="1" w:styleId="OtherTok" w:type="character">
+      <w:shd w:val="clear" w:color="auto" w:fill="F1F3F5"/>
+    </w:rPr>
+  </w:style>
+  <w:style w:type="character" w:customStyle="1" w:styleId="OtherTok">
     <w:name w:val="OtherTok"/>
     <w:basedOn w:val="VerbatimChar"/>
     <w:rPr>
       <w:rFonts w:ascii="Consolas" w:hAnsi="Consolas"/>
       <w:color w:val="003B4F"/>
       <w:sz w:val="22"/>
-      <w:shd w:color="auto" w:fill="F1F3F5" w:val="clear"/>
-    </w:rPr>
-  </w:style>
-  <w:style w:customStyle="1" w:styleId="FunctionTok" w:type="character">
+      <w:shd w:val="clear" w:color="auto" w:fill="F1F3F5"/>
+    </w:rPr>
+  </w:style>
+  <w:style w:type="character" w:customStyle="1" w:styleId="FunctionTok">
     <w:name w:val="FunctionTok"/>
     <w:basedOn w:val="VerbatimChar"/>
     <w:rPr>
       <w:rFonts w:ascii="Consolas" w:hAnsi="Consolas"/>
       <w:color w:val="4758AB"/>
       <w:sz w:val="22"/>
-      <w:shd w:color="auto" w:fill="F1F3F5" w:val="clear"/>
-    </w:rPr>
-  </w:style>
-  <w:style w:customStyle="1" w:styleId="VariableTok" w:type="character">
+      <w:shd w:val="clear" w:color="auto" w:fill="F1F3F5"/>
+    </w:rPr>
+  </w:style>
+  <w:style w:type="character" w:customStyle="1" w:styleId="VariableTok">
     <w:name w:val="VariableTok"/>
     <w:basedOn w:val="VerbatimChar"/>
     <w:rPr>
       <w:rFonts w:ascii="Consolas" w:hAnsi="Consolas"/>
       <w:color w:val="111111"/>
       <w:sz w:val="22"/>
-      <w:shd w:color="auto" w:fill="F1F3F5" w:val="clear"/>
-    </w:rPr>
-  </w:style>
-  <w:style w:customStyle="1" w:styleId="ControlFlowTok" w:type="character">
+      <w:shd w:val="clear" w:color="auto" w:fill="F1F3F5"/>
+    </w:rPr>
+  </w:style>
+  <w:style w:type="character" w:customStyle="1" w:styleId="ControlFlowTok">
     <w:name w:val="ControlFlowTok"/>
     <w:basedOn w:val="VerbatimChar"/>
     <w:rPr>
       <w:rFonts w:ascii="Consolas" w:hAnsi="Consolas"/>
       <w:color w:val="003B4F"/>
       <w:sz w:val="22"/>
-      <w:shd w:color="auto" w:fill="F1F3F5" w:val="clear"/>
-    </w:rPr>
-  </w:style>
-  <w:style w:customStyle="1" w:styleId="OperatorTok" w:type="character">
+      <w:shd w:val="clear" w:color="auto" w:fill="F1F3F5"/>
+    </w:rPr>
+  </w:style>
+  <w:style w:type="character" w:customStyle="1" w:styleId="OperatorTok">
     <w:name w:val="OperatorTok"/>
     <w:basedOn w:val="VerbatimChar"/>
     <w:rPr>
       <w:rFonts w:ascii="Consolas" w:hAnsi="Consolas"/>
       <w:color w:val="5E5E5E"/>
       <w:sz w:val="22"/>
-      <w:shd w:color="auto" w:fill="F1F3F5" w:val="clear"/>
-    </w:rPr>
-  </w:style>
-  <w:style w:customStyle="1" w:styleId="BuiltInTok" w:type="character">
+      <w:shd w:val="clear" w:color="auto" w:fill="F1F3F5"/>
+    </w:rPr>
+  </w:style>
+  <w:style w:type="character" w:customStyle="1" w:styleId="BuiltInTok">
     <w:name w:val="BuiltInTok"/>
     <w:basedOn w:val="VerbatimChar"/>
     <w:rPr>
       <w:rFonts w:ascii="Consolas" w:hAnsi="Consolas"/>
       <w:color w:val="003B4F"/>
       <w:sz w:val="22"/>
-      <w:shd w:color="auto" w:fill="F1F3F5" w:val="clear"/>
-    </w:rPr>
-  </w:style>
-  <w:style w:customStyle="1" w:styleId="ExtensionTok" w:type="character">
+      <w:shd w:val="clear" w:color="auto" w:fill="F1F3F5"/>
+    </w:rPr>
+  </w:style>
+  <w:style w:type="character" w:customStyle="1" w:styleId="ExtensionTok">
     <w:name w:val="ExtensionTok"/>
     <w:basedOn w:val="VerbatimChar"/>
     <w:rPr>
       <w:rFonts w:ascii="Consolas" w:hAnsi="Consolas"/>
       <w:color w:val="003B4F"/>
       <w:sz w:val="22"/>
-      <w:shd w:color="auto" w:fill="F1F3F5" w:val="clear"/>
-    </w:rPr>
-  </w:style>
-  <w:style w:customStyle="1" w:styleId="PreprocessorTok" w:type="character">
+      <w:shd w:val="clear" w:color="auto" w:fill="F1F3F5"/>
+    </w:rPr>
+  </w:style>
+  <w:style w:type="character" w:customStyle="1" w:styleId="PreprocessorTok">
     <w:name w:val="PreprocessorTok"/>
     <w:basedOn w:val="VerbatimChar"/>
     <w:rPr>
       <w:rFonts w:ascii="Consolas" w:hAnsi="Consolas"/>
       <w:color w:val="AD0000"/>
       <w:sz w:val="22"/>
-      <w:shd w:color="auto" w:fill="F1F3F5" w:val="clear"/>
-    </w:rPr>
-  </w:style>
-  <w:style w:customStyle="1" w:styleId="AttributeTok" w:type="character">
+      <w:shd w:val="clear" w:color="auto" w:fill="F1F3F5"/>
+    </w:rPr>
+  </w:style>
+  <w:style w:type="character" w:customStyle="1" w:styleId="AttributeTok">
     <w:name w:val="AttributeTok"/>
     <w:basedOn w:val="VerbatimChar"/>
     <w:rPr>
       <w:rFonts w:ascii="Consolas" w:hAnsi="Consolas"/>
       <w:color w:val="657422"/>
       <w:sz w:val="22"/>
-      <w:shd w:color="auto" w:fill="F1F3F5" w:val="clear"/>
-    </w:rPr>
-  </w:style>
-  <w:style w:customStyle="1" w:styleId="RegionMarkerTok" w:type="character">
+      <w:shd w:val="clear" w:color="auto" w:fill="F1F3F5"/>
+    </w:rPr>
+  </w:style>
+  <w:style w:type="character" w:customStyle="1" w:styleId="RegionMarkerTok">
     <w:name w:val="RegionMarkerTok"/>
     <w:basedOn w:val="VerbatimChar"/>
     <w:rPr>
       <w:rFonts w:ascii="Consolas" w:hAnsi="Consolas"/>
       <w:color w:val="003B4F"/>
       <w:sz w:val="22"/>
-      <w:shd w:color="auto" w:fill="F1F3F5" w:val="clear"/>
-    </w:rPr>
-  </w:style>
-  <w:style w:customStyle="1" w:styleId="InformationTok" w:type="character">
+      <w:shd w:val="clear" w:color="auto" w:fill="F1F3F5"/>
+    </w:rPr>
+  </w:style>
+  <w:style w:type="character" w:customStyle="1" w:styleId="InformationTok">
     <w:name w:val="InformationTok"/>
     <w:basedOn w:val="VerbatimChar"/>
     <w:rPr>
       <w:rFonts w:ascii="Consolas" w:hAnsi="Consolas"/>
       <w:color w:val="5E5E5E"/>
       <w:sz w:val="22"/>
-      <w:shd w:color="auto" w:fill="F1F3F5" w:val="clear"/>
-    </w:rPr>
-  </w:style>
-  <w:style w:customStyle="1" w:styleId="WarningTok" w:type="character">
+      <w:shd w:val="clear" w:color="auto" w:fill="F1F3F5"/>
+    </w:rPr>
+  </w:style>
+  <w:style w:type="character" w:customStyle="1" w:styleId="WarningTok">
     <w:name w:val="WarningTok"/>
     <w:basedOn w:val="VerbatimChar"/>
     <w:rPr>
@@ -2971,37 +2747,37 @@
       <w:i/>
       <w:color w:val="5E5E5E"/>
       <w:sz w:val="22"/>
-      <w:shd w:color="auto" w:fill="F1F3F5" w:val="clear"/>
-    </w:rPr>
-  </w:style>
-  <w:style w:customStyle="1" w:styleId="AlertTok" w:type="character">
+      <w:shd w:val="clear" w:color="auto" w:fill="F1F3F5"/>
+    </w:rPr>
+  </w:style>
+  <w:style w:type="character" w:customStyle="1" w:styleId="AlertTok">
     <w:name w:val="AlertTok"/>
     <w:basedOn w:val="VerbatimChar"/>
     <w:rPr>
       <w:rFonts w:ascii="Consolas" w:hAnsi="Consolas"/>
       <w:color w:val="AD0000"/>
       <w:sz w:val="22"/>
-      <w:shd w:color="auto" w:fill="F1F3F5" w:val="clear"/>
-    </w:rPr>
-  </w:style>
-  <w:style w:customStyle="1" w:styleId="ErrorTok" w:type="character">
+      <w:shd w:val="clear" w:color="auto" w:fill="F1F3F5"/>
+    </w:rPr>
+  </w:style>
+  <w:style w:type="character" w:customStyle="1" w:styleId="ErrorTok">
     <w:name w:val="ErrorTok"/>
     <w:basedOn w:val="VerbatimChar"/>
     <w:rPr>
       <w:rFonts w:ascii="Consolas" w:hAnsi="Consolas"/>
       <w:color w:val="AD0000"/>
       <w:sz w:val="22"/>
-      <w:shd w:color="auto" w:fill="F1F3F5" w:val="clear"/>
-    </w:rPr>
-  </w:style>
-  <w:style w:customStyle="1" w:styleId="NormalTok" w:type="character">
+      <w:shd w:val="clear" w:color="auto" w:fill="F1F3F5"/>
+    </w:rPr>
+  </w:style>
+  <w:style w:type="character" w:customStyle="1" w:styleId="NormalTok">
     <w:name w:val="NormalTok"/>
     <w:basedOn w:val="VerbatimChar"/>
     <w:rPr>
       <w:rFonts w:ascii="Consolas" w:hAnsi="Consolas"/>
       <w:color w:val="003B4F"/>
       <w:sz w:val="22"/>
-      <w:shd w:color="auto" w:fill="F1F3F5" w:val="clear"/>
+      <w:shd w:val="clear" w:color="auto" w:fill="F1F3F5"/>
     </w:rPr>
   </w:style>
 </w:styles>

</xml_diff>